<commit_message>
Updated abstracts for several courses.
</commit_message>
<xml_diff>
--- a/education/files/TN2011abstract.docx
+++ b/education/files/TN2011abstract.docx
@@ -1,6 +1,6 @@
 
 <file path=word/document.xml><?xml version="1.0" encoding="utf-8"?>
-<w:document xmlns:wpc="http://schemas.microsoft.com/office/word/2010/wordprocessingCanvas" xmlns:cx="http://schemas.microsoft.com/office/drawing/2014/chartex" xmlns:cx1="http://schemas.microsoft.com/office/drawing/2015/9/8/chartex" xmlns:cx2="http://schemas.microsoft.com/office/drawing/2015/10/21/chartex" xmlns:cx3="http://schemas.microsoft.com/office/drawing/2016/5/9/chartex" xmlns:cx4="http://schemas.microsoft.com/office/drawing/2016/5/10/chartex" xmlns:cx5="http://schemas.microsoft.com/office/drawing/2016/5/11/chartex" xmlns:cx6="http://schemas.microsoft.com/office/drawing/2016/5/12/chartex" xmlns:cx7="http://schemas.microsoft.com/office/drawing/2016/5/13/chartex" xmlns:cx8="http://schemas.microsoft.com/office/drawing/2016/5/14/chartex" xmlns:mc="http://schemas.openxmlformats.org/markup-compatibility/2006" xmlns:aink="http://schemas.microsoft.com/office/drawing/2016/ink" xmlns:am3d="http://schemas.microsoft.com/office/drawing/2017/model3d" xmlns:o="urn:schemas-microsoft-com:office:office" xmlns:r="http://schemas.openxmlformats.org/officeDocument/2006/relationships" xmlns:m="http://schemas.openxmlformats.org/officeDocument/2006/math" xmlns:v="urn:schemas-microsoft-com:vml" xmlns:wp14="http://schemas.microsoft.com/office/word/2010/wordprocessingDrawing" xmlns:wp="http://schemas.openxmlformats.org/drawingml/2006/wordprocessingDrawing" xmlns:w10="urn:schemas-microsoft-com:office:word" xmlns:w="http://schemas.openxmlformats.org/wordprocessingml/2006/main" xmlns:w14="http://schemas.microsoft.com/office/word/2010/wordml" xmlns:w15="http://schemas.microsoft.com/office/word/2012/wordml" xmlns:w16cex="http://schemas.microsoft.com/office/word/2018/wordml/cex" xmlns:w16cid="http://schemas.microsoft.com/office/word/2016/wordml/cid" xmlns:w16="http://schemas.microsoft.com/office/word/2018/wordml" xmlns:w16sdtdh="http://schemas.microsoft.com/office/word/2020/wordml/sdtdatahash" xmlns:w16se="http://schemas.microsoft.com/office/word/2015/wordml/symex" xmlns:wpg="http://schemas.microsoft.com/office/word/2010/wordprocessingGroup" xmlns:wpi="http://schemas.microsoft.com/office/word/2010/wordprocessingInk" xmlns:wne="http://schemas.microsoft.com/office/word/2006/wordml" xmlns:wps="http://schemas.microsoft.com/office/word/2010/wordprocessingShape" mc:Ignorable="w14 w15 w16se w16cid w16 w16cex w16sdtdh wp14">
+<w:document xmlns:wpc="http://schemas.microsoft.com/office/word/2010/wordprocessingCanvas" xmlns:cx="http://schemas.microsoft.com/office/drawing/2014/chartex" xmlns:cx1="http://schemas.microsoft.com/office/drawing/2015/9/8/chartex" xmlns:cx2="http://schemas.microsoft.com/office/drawing/2015/10/21/chartex" xmlns:cx3="http://schemas.microsoft.com/office/drawing/2016/5/9/chartex" xmlns:cx4="http://schemas.microsoft.com/office/drawing/2016/5/10/chartex" xmlns:cx5="http://schemas.microsoft.com/office/drawing/2016/5/11/chartex" xmlns:cx6="http://schemas.microsoft.com/office/drawing/2016/5/12/chartex" xmlns:cx7="http://schemas.microsoft.com/office/drawing/2016/5/13/chartex" xmlns:cx8="http://schemas.microsoft.com/office/drawing/2016/5/14/chartex" xmlns:mc="http://schemas.openxmlformats.org/markup-compatibility/2006" xmlns:aink="http://schemas.microsoft.com/office/drawing/2016/ink" xmlns:am3d="http://schemas.microsoft.com/office/drawing/2017/model3d" xmlns:o="urn:schemas-microsoft-com:office:office" xmlns:oel="http://schemas.microsoft.com/office/2019/extlst" xmlns:r="http://schemas.openxmlformats.org/officeDocument/2006/relationships" xmlns:m="http://schemas.openxmlformats.org/officeDocument/2006/math" xmlns:v="urn:schemas-microsoft-com:vml" xmlns:wp14="http://schemas.microsoft.com/office/word/2010/wordprocessingDrawing" xmlns:wp="http://schemas.openxmlformats.org/drawingml/2006/wordprocessingDrawing" xmlns:w10="urn:schemas-microsoft-com:office:word" xmlns:w="http://schemas.openxmlformats.org/wordprocessingml/2006/main" xmlns:w14="http://schemas.microsoft.com/office/word/2010/wordml" xmlns:w15="http://schemas.microsoft.com/office/word/2012/wordml" xmlns:w16cex="http://schemas.microsoft.com/office/word/2018/wordml/cex" xmlns:w16cid="http://schemas.microsoft.com/office/word/2016/wordml/cid" xmlns:w16="http://schemas.microsoft.com/office/word/2018/wordml" xmlns:w16sdtdh="http://schemas.microsoft.com/office/word/2020/wordml/sdtdatahash" xmlns:w16se="http://schemas.microsoft.com/office/word/2015/wordml/symex" xmlns:wpg="http://schemas.microsoft.com/office/word/2010/wordprocessingGroup" xmlns:wpi="http://schemas.microsoft.com/office/word/2010/wordprocessingInk" xmlns:wne="http://schemas.microsoft.com/office/word/2006/wordml" xmlns:wps="http://schemas.microsoft.com/office/word/2010/wordprocessingShape" mc:Ignorable="w14 w15 w16se w16cid w16 w16cex w16sdtdh wp14">
   <w:body>
     <w:p/>
     <w:p>
@@ -12,7 +12,7 @@
         <w:rPr>
           <w:noProof/>
         </w:rPr>
-        <w:pict>
+        <w:pict w14:anchorId="599E8133">
           <v:shapetype id="_x0000_t75" coordsize="21600,21600" o:spt="75" o:preferrelative="t" path="m@4@5l@4@11@9@11@9@5xe" filled="f" stroked="f">
             <v:stroke joinstyle="miter"/>
             <v:formulas>
@@ -32,7 +32,7 @@
             <v:path o:extrusionok="f" gradientshapeok="t" o:connecttype="rect"/>
             <o:lock v:ext="edit" aspectratio="t"/>
           </v:shapetype>
-          <v:shape id="Picture 1" o:spid="_x0000_s1028" type="#_x0000_t75" alt="Description: Description: 5300_IBMpos" style="position:absolute;margin-left:98.95pt;margin-top:193.35pt;width:64.5pt;height:23.25pt;z-index:3;visibility:visible;mso-wrap-style:square;mso-position-horizontal:absolute;mso-position-horizontal-relative:page;mso-position-vertical:absolute;mso-position-vertical-relative:page">
+          <v:shape id="Picture 1" o:spid="_x0000_s1027" type="#_x0000_t75" alt="Description: Description: 5300_IBMpos" style="position:absolute;margin-left:98.95pt;margin-top:193.35pt;width:64.5pt;height:23.25pt;z-index:2;visibility:visible;mso-wrap-style:square;mso-wrap-edited:f;mso-width-percent:0;mso-height-percent:0;mso-position-horizontal:absolute;mso-position-horizontal-relative:page;mso-position-vertical:absolute;mso-position-vertical-relative:page;mso-width-percent:0;mso-height-percent:0">
             <v:imagedata r:id="rId7" o:title=" 5300_IBMpos"/>
             <w10:wrap type="square" anchorx="page" anchory="page"/>
           </v:shape>
@@ -42,8 +42,8 @@
         <w:rPr>
           <w:noProof/>
         </w:rPr>
-        <w:pict>
-          <v:shape id="Picture 48" o:spid="_x0000_s1027" type="#_x0000_t75" alt="Description: Description: colorblock_PU01" style="position:absolute;margin-left:36pt;margin-top:633.7pt;width:3in;height:89.3pt;z-index:2;visibility:visible;mso-wrap-style:square;mso-width-percent:0;mso-height-percent:0;mso-wrap-distance-left:9.35pt;mso-wrap-distance-top:0;mso-wrap-distance-right:9.35pt;mso-wrap-distance-bottom:0;mso-position-horizontal:absolute;mso-position-horizontal-relative:page;mso-position-vertical:absolute;mso-position-vertical-relative:page;mso-width-percent:0;mso-height-percent:0;mso-width-relative:page;mso-height-relative:page">
+        <w:pict w14:anchorId="2171CE79">
+          <v:shape id="Picture 48" o:spid="_x0000_s1026" type="#_x0000_t75" alt="Description: Description: colorblock_PU01" style="position:absolute;margin-left:36pt;margin-top:633.7pt;width:3in;height:89.3pt;z-index:1;visibility:visible;mso-wrap-style:square;mso-wrap-edited:f;mso-width-percent:0;mso-height-percent:0;mso-wrap-distance-left:9.35pt;mso-wrap-distance-top:0;mso-wrap-distance-right:9.35pt;mso-wrap-distance-bottom:0;mso-position-horizontal:absolute;mso-position-horizontal-relative:page;mso-position-vertical:absolute;mso-position-vertical-relative:page;mso-width-percent:0;mso-height-percent:0;mso-width-relative:page;mso-height-relative:page">
             <v:imagedata r:id="rId8" o:title=" colorblock_PU01"/>
             <w10:wrap type="square" anchorx="page" anchory="page"/>
           </v:shape>
@@ -56,7 +56,15 @@
         <w:framePr w:wrap="around"/>
       </w:pPr>
       <w:r>
-        <w:t>Administering Environments with IBM Instana Observability</w:t>
+        <w:t xml:space="preserve">Administering Environments with IBM </w:t>
+      </w:r>
+      <w:proofErr w:type="spellStart"/>
+      <w:r>
+        <w:t>Instana</w:t>
+      </w:r>
+      <w:proofErr w:type="spellEnd"/>
+      <w:r>
+        <w:t xml:space="preserve"> Observability</w:t>
       </w:r>
     </w:p>
     <w:p>
@@ -92,19 +100,47 @@
         <w:keepLines/>
       </w:pPr>
       <w:r>
-        <w:t xml:space="preserve">In this course, you learn how to perform observability </w:t>
+        <w:t xml:space="preserve">In this course, you learn how to perform observability and application performance monitoring functions using IBM </w:t>
       </w:r>
+      <w:proofErr w:type="spellStart"/>
       <w:r>
-        <w:t>and application performance monitoring functions using IBM Instana Observability. You learn the architecture of Instana and how the data flows from the sensors and tracers, through the agents, and to the big data backend. You learn essential user interface</w:t>
+        <w:t>Instana</w:t>
       </w:r>
+      <w:proofErr w:type="spellEnd"/>
       <w:r>
-        <w:t xml:space="preserve"> techniques and how to create application perspectives and to use their dashboards to monitor the services. In addition, this course describes distributed tracing and how IBM Instana AutoTrace works and how to quickly trace issues down to the root cause. Y</w:t>
+        <w:t xml:space="preserve"> Observability. You learn the architecture of </w:t>
       </w:r>
+      <w:proofErr w:type="spellStart"/>
       <w:r>
-        <w:t>ou also learn how the differences between changes, issues, and incidents and how to create alerts to notify team members when certain criteria is met. You experiment with establishing roles for users with group permissions. And you learn how to create cust</w:t>
+        <w:t>Instana</w:t>
       </w:r>
+      <w:proofErr w:type="spellEnd"/>
       <w:r>
-        <w:t>om dashboards to help you keep track of the things for which you are responsible.</w:t>
+        <w:t xml:space="preserve"> and how the data flows from the sensors and tracers, through the agents, and to the big data backend. You learn essential user interface techniques and how to create application perspectives and to use their dashboards to monitor the services. In addition, this course describes distributed tracing and how IBM </w:t>
+      </w:r>
+      <w:proofErr w:type="spellStart"/>
+      <w:r>
+        <w:t>Instana</w:t>
+      </w:r>
+      <w:proofErr w:type="spellEnd"/>
+      <w:r>
+        <w:t xml:space="preserve"> </w:t>
+      </w:r>
+      <w:proofErr w:type="spellStart"/>
+      <w:r>
+        <w:t>AutoTrace</w:t>
+      </w:r>
+      <w:proofErr w:type="spellEnd"/>
+      <w:r>
+        <w:t xml:space="preserve"> works and how to quickly trace issues down to the root cause. You also learn how the differences between changes, issues, and incidents and how to create alerts to notify team members when certain criteria </w:t>
+      </w:r>
+      <w:proofErr w:type="gramStart"/>
+      <w:r>
+        <w:t>is</w:t>
+      </w:r>
+      <w:proofErr w:type="gramEnd"/>
+      <w:r>
+        <w:t xml:space="preserve"> met. You experiment with establishing roles for users with group permissions. And you learn how to create custom dashboards to help you keep track of the things for which you are responsible.</w:t>
       </w:r>
     </w:p>
     <w:p>
@@ -151,10 +187,7 @@
         <w:pStyle w:val="Abstractbodytext"/>
       </w:pPr>
       <w:r>
-        <w:t xml:space="preserve">Classroom or </w:t>
-      </w:r>
-      <w:r>
-        <w:t>self-paced virtual classroom (SPVC)</w:t>
+        <w:t>Classroom or self-paced virtual classroom (SPVC)</w:t>
       </w:r>
     </w:p>
     <w:p/>
@@ -190,7 +223,15 @@
         <w:keepLines/>
       </w:pPr>
       <w:r>
-        <w:t>IBM Instana Observability</w:t>
+        <w:t xml:space="preserve">IBM </w:t>
+      </w:r>
+      <w:proofErr w:type="spellStart"/>
+      <w:r>
+        <w:t>Instana</w:t>
+      </w:r>
+      <w:proofErr w:type="spellEnd"/>
+      <w:r>
+        <w:t xml:space="preserve"> Observability</w:t>
       </w:r>
     </w:p>
     <w:p/>
@@ -208,10 +249,23 @@
         <w:pStyle w:val="Abstractbodytext"/>
       </w:pPr>
       <w:r>
-        <w:t>This course is designed for those who need to know what Instana is capable of doing for their enterprise and for those who need to maintain t</w:t>
+        <w:t xml:space="preserve">This course is designed for those who need to know what </w:t>
       </w:r>
+      <w:proofErr w:type="spellStart"/>
       <w:r>
-        <w:t>he stability and uptime of their applications and for those who are interested in optimizing performance and response times and user experiences.</w:t>
+        <w:t>Instana</w:t>
+      </w:r>
+      <w:proofErr w:type="spellEnd"/>
+      <w:r>
+        <w:t xml:space="preserve"> </w:t>
+      </w:r>
+      <w:proofErr w:type="gramStart"/>
+      <w:r>
+        <w:t>is capable of doing</w:t>
+      </w:r>
+      <w:proofErr w:type="gramEnd"/>
+      <w:r>
+        <w:t xml:space="preserve"> for their enterprise and for those who need to maintain the stability and uptime of their applications and for those who are interested in optimizing performance and response times and user experiences.</w:t>
       </w:r>
     </w:p>
     <w:p/>
@@ -238,73 +292,120 @@
         <w:pStyle w:val="Abstractbulletlevel1"/>
       </w:pPr>
       <w:r>
-        <w:t xml:space="preserve">Describe the purpose of IBM Instana </w:t>
+        <w:t xml:space="preserve">Describe the purpose of IBM </w:t>
       </w:r>
+      <w:proofErr w:type="spellStart"/>
       <w:r>
-        <w:t>Observability and why it is needed</w:t>
+        <w:t>Instana</w:t>
       </w:r>
+      <w:proofErr w:type="spellEnd"/>
+      <w:r>
+        <w:t xml:space="preserve"> Observability and why it is </w:t>
+      </w:r>
+      <w:proofErr w:type="gramStart"/>
+      <w:r>
+        <w:t>needed</w:t>
+      </w:r>
+      <w:proofErr w:type="gramEnd"/>
     </w:p>
     <w:p>
       <w:pPr>
         <w:pStyle w:val="Abstractbulletlevel1"/>
       </w:pPr>
       <w:r>
-        <w:t>Check to ensure that all the services are enabled and running</w:t>
+        <w:t xml:space="preserve">Check to ensure that all the services are enabled and </w:t>
       </w:r>
+      <w:proofErr w:type="gramStart"/>
+      <w:r>
+        <w:t>running</w:t>
+      </w:r>
+      <w:proofErr w:type="gramEnd"/>
     </w:p>
     <w:p>
       <w:pPr>
         <w:pStyle w:val="Abstractbulletlevel1"/>
       </w:pPr>
       <w:r>
-        <w:t>Use Instana user interface features and dashboards</w:t>
+        <w:t xml:space="preserve">Use </w:t>
       </w:r>
+      <w:proofErr w:type="spellStart"/>
+      <w:r>
+        <w:t>Instana</w:t>
+      </w:r>
+      <w:proofErr w:type="spellEnd"/>
+      <w:r>
+        <w:t xml:space="preserve"> user interface features and </w:t>
+      </w:r>
+      <w:proofErr w:type="gramStart"/>
+      <w:r>
+        <w:t>dashboards</w:t>
+      </w:r>
+      <w:proofErr w:type="gramEnd"/>
     </w:p>
     <w:p>
       <w:pPr>
         <w:pStyle w:val="Abstractbulletlevel1"/>
       </w:pPr>
       <w:r>
-        <w:t>Navigate the Infrastructure map, perform Dynamic Focus Queries, and compare services using the Comparison ta</w:t>
+        <w:t xml:space="preserve">Navigate the Infrastructure map, perform Dynamic Focus Queries, and compare services using the Comparison </w:t>
       </w:r>
+      <w:proofErr w:type="gramStart"/>
       <w:r>
-        <w:t>ble</w:t>
+        <w:t>table</w:t>
       </w:r>
+      <w:proofErr w:type="gramEnd"/>
     </w:p>
     <w:p>
       <w:pPr>
         <w:pStyle w:val="Abstractbulletlevel1"/>
       </w:pPr>
       <w:r>
-        <w:t>Create application perspectives and analyze services and endpoints</w:t>
+        <w:t xml:space="preserve">Create application perspectives and analyze services and </w:t>
       </w:r>
+      <w:proofErr w:type="gramStart"/>
+      <w:r>
+        <w:t>endpoints</w:t>
+      </w:r>
+      <w:proofErr w:type="gramEnd"/>
     </w:p>
     <w:p>
       <w:pPr>
         <w:pStyle w:val="Abstractbulletlevel1"/>
       </w:pPr>
       <w:r>
-        <w:t>Track down issues to the root cause using the dashboards, analytics, and tracing features</w:t>
+        <w:t xml:space="preserve">Track down issues to the root cause using the dashboards, analytics, and tracing </w:t>
       </w:r>
+      <w:proofErr w:type="gramStart"/>
+      <w:r>
+        <w:t>features</w:t>
+      </w:r>
+      <w:proofErr w:type="gramEnd"/>
     </w:p>
     <w:p>
       <w:pPr>
         <w:pStyle w:val="Abstractbulletlevel1"/>
       </w:pPr>
       <w:r>
-        <w:t>Use incidents, issues, and changes to help observe a system</w:t>
+        <w:t xml:space="preserve">Use incidents, issues, and changes to help observe a </w:t>
       </w:r>
+      <w:proofErr w:type="gramStart"/>
+      <w:r>
+        <w:t>system</w:t>
+      </w:r>
+      <w:proofErr w:type="gramEnd"/>
     </w:p>
     <w:p>
       <w:pPr>
         <w:pStyle w:val="Abstractbulletlevel1"/>
       </w:pPr>
       <w:r>
-        <w:t>Create custom events, alert channel</w:t>
+        <w:t xml:space="preserve">Create custom events, alert channels, and </w:t>
       </w:r>
+      <w:proofErr w:type="gramStart"/>
       <w:r>
-        <w:t>s, and alerts</w:t>
+        <w:t>alerts</w:t>
       </w:r>
+      <w:proofErr w:type="gramEnd"/>
     </w:p>
     <w:p>
       <w:pPr>
@@ -319,16 +420,26 @@
         <w:pStyle w:val="Abstractbulletlevel1"/>
       </w:pPr>
       <w:r>
-        <w:t>Manage user roles using group permissions</w:t>
+        <w:t xml:space="preserve">Manage user roles using group </w:t>
       </w:r>
+      <w:proofErr w:type="gramStart"/>
+      <w:r>
+        <w:t>permissions</w:t>
+      </w:r>
+      <w:proofErr w:type="gramEnd"/>
     </w:p>
     <w:p>
       <w:pPr>
         <w:pStyle w:val="Abstractbulletlevel1"/>
       </w:pPr>
       <w:r>
-        <w:t>Create custom dashboards</w:t>
+        <w:t xml:space="preserve">Create custom </w:t>
       </w:r>
+      <w:proofErr w:type="gramStart"/>
+      <w:r>
+        <w:t>dashboards</w:t>
+      </w:r>
+      <w:proofErr w:type="gramEnd"/>
     </w:p>
     <w:p/>
     <w:p>
@@ -403,7 +514,15 @@
         <w:pStyle w:val="Abstractbodytext"/>
       </w:pPr>
       <w:r>
-        <w:t>The following unit and exercise durations are estimates, and might not reflect every class experience. If the course is customized or abbreviated, the duration of unchanged units will probably increase.</w:t>
+        <w:t xml:space="preserve">The following unit and exercise durations are </w:t>
+      </w:r>
+      <w:proofErr w:type="gramStart"/>
+      <w:r>
+        <w:t>estimates, and</w:t>
+      </w:r>
+      <w:proofErr w:type="gramEnd"/>
+      <w:r>
+        <w:t xml:space="preserve"> might not reflect every class experience. If the course is customized or abbreviated, the duration of unchanged units will probably increase.</w:t>
       </w:r>
     </w:p>
     <w:p>
@@ -411,10 +530,15 @@
         <w:pStyle w:val="Abstractbodytext"/>
       </w:pPr>
       <w:r>
-        <w:t>This course is part o</w:t>
+        <w:t xml:space="preserve">This course is part of the IBM </w:t>
       </w:r>
+      <w:proofErr w:type="spellStart"/>
       <w:r>
-        <w:t>f the IBM Instana Observability learning path.</w:t>
+        <w:t>Instana</w:t>
+      </w:r>
+      <w:proofErr w:type="spellEnd"/>
+      <w:r>
+        <w:t xml:space="preserve"> Observability learning path.</w:t>
       </w:r>
     </w:p>
     <w:p/>
@@ -546,7 +670,16 @@
               <w:keepLines/>
             </w:pPr>
             <w:r>
-              <w:t>Unit 1. Essentials of IBM Instana Observability</w:t>
+              <w:lastRenderedPageBreak/>
+              <w:t xml:space="preserve">Unit 1. Essentials of IBM </w:t>
+            </w:r>
+            <w:proofErr w:type="spellStart"/>
+            <w:r>
+              <w:t>Instana</w:t>
+            </w:r>
+            <w:proofErr w:type="spellEnd"/>
+            <w:r>
+              <w:t xml:space="preserve"> Observability</w:t>
             </w:r>
           </w:p>
           <w:p>
@@ -614,7 +747,23 @@
               <w:keepLines/>
             </w:pPr>
             <w:r>
-              <w:t>This unit explains the need for an enterprise observability and Application Process Monitoring (APM) tool. It also explains how to sign on to the IBM Instana user interface and how to verify the status of the IBM Instana host agents.</w:t>
+              <w:t xml:space="preserve">This unit explains the need for an enterprise observability and Application Process Monitoring (APM) tool. It also explains how to sign on to the IBM </w:t>
+            </w:r>
+            <w:proofErr w:type="spellStart"/>
+            <w:r>
+              <w:t>Instana</w:t>
+            </w:r>
+            <w:proofErr w:type="spellEnd"/>
+            <w:r>
+              <w:t xml:space="preserve"> user interface and how to verify the status of the IBM </w:t>
+            </w:r>
+            <w:proofErr w:type="spellStart"/>
+            <w:r>
+              <w:t>Instana</w:t>
+            </w:r>
+            <w:proofErr w:type="spellEnd"/>
+            <w:r>
+              <w:t xml:space="preserve"> host agents.</w:t>
             </w:r>
           </w:p>
         </w:tc>
@@ -679,15 +828,36 @@
               <w:pStyle w:val="Abstractbulletlevel1"/>
             </w:pPr>
             <w:r>
-              <w:t>Explain the need for an enterprise observability and Application Process Monitoring (APM) tool</w:t>
-            </w:r>
+              <w:t xml:space="preserve">Explain the need for an enterprise observability and Application Process Monitoring (APM) </w:t>
+            </w:r>
+            <w:proofErr w:type="gramStart"/>
+            <w:r>
+              <w:t>tool</w:t>
+            </w:r>
+            <w:proofErr w:type="gramEnd"/>
           </w:p>
           <w:p>
             <w:pPr>
               <w:pStyle w:val="Abstractbulletlevel1"/>
             </w:pPr>
             <w:r>
-              <w:t>Sign in to the IBM Instana user interface</w:t>
+              <w:t xml:space="preserve">Sign </w:t>
+            </w:r>
+            <w:proofErr w:type="gramStart"/>
+            <w:r>
+              <w:t>in to</w:t>
+            </w:r>
+            <w:proofErr w:type="gramEnd"/>
+            <w:r>
+              <w:t xml:space="preserve"> the IBM </w:t>
+            </w:r>
+            <w:proofErr w:type="spellStart"/>
+            <w:r>
+              <w:t>Instana</w:t>
+            </w:r>
+            <w:proofErr w:type="spellEnd"/>
+            <w:r>
+              <w:t xml:space="preserve"> user interface</w:t>
             </w:r>
           </w:p>
           <w:p>
@@ -695,7 +865,15 @@
               <w:pStyle w:val="Abstractbulletlevel1"/>
             </w:pPr>
             <w:r>
-              <w:t>Verify the status of the IBM Instana host agents</w:t>
+              <w:t xml:space="preserve">Verify the status of the IBM </w:t>
+            </w:r>
+            <w:proofErr w:type="spellStart"/>
+            <w:r>
+              <w:t>Instana</w:t>
+            </w:r>
+            <w:proofErr w:type="spellEnd"/>
+            <w:r>
+              <w:t xml:space="preserve"> host agents</w:t>
             </w:r>
           </w:p>
         </w:tc>
@@ -755,7 +933,15 @@
               <w:keepLines/>
             </w:pPr>
             <w:r>
-              <w:t>Exercise 1. Introduction to IBM Instana Observability</w:t>
+              <w:t xml:space="preserve">Exercise 1. Introduction to IBM </w:t>
+            </w:r>
+            <w:proofErr w:type="spellStart"/>
+            <w:r>
+              <w:t>Instana</w:t>
+            </w:r>
+            <w:proofErr w:type="spellEnd"/>
+            <w:r>
+              <w:t xml:space="preserve"> Observability</w:t>
             </w:r>
           </w:p>
           <w:p>
@@ -823,13 +1009,15 @@
               <w:keepLines/>
             </w:pPr>
             <w:r>
-              <w:t xml:space="preserve">This exercise covers familiarization with the Lab environment, </w:t>
-            </w:r>
-            <w:r>
-              <w:t>how to configure the Robot host as the main interface to the lab exercises for all hosts, how to start services on all the hosts, and to verify that the two web sites are accessible, specifically, the Instana GUI and Stan's Robot Shop microservices website</w:t>
-            </w:r>
-            <w:r>
-              <w:t>.</w:t>
+              <w:t xml:space="preserve">This exercise covers familiarization with the Lab environment, how to configure the Robot host as the main interface to the lab exercises for all hosts, how to start services on all the hosts, and to verify that the two web sites are accessible, specifically, the </w:t>
+            </w:r>
+            <w:proofErr w:type="spellStart"/>
+            <w:r>
+              <w:t>Instana</w:t>
+            </w:r>
+            <w:proofErr w:type="spellEnd"/>
+            <w:r>
+              <w:t xml:space="preserve"> GUI and Stan's Robot Shop microservices website.</w:t>
             </w:r>
           </w:p>
         </w:tc>
@@ -902,7 +1090,15 @@
               <w:pStyle w:val="Abstractbulletlevel1"/>
             </w:pPr>
             <w:r>
-              <w:t>SSH into the Instanaserv host from the Robot host</w:t>
+              <w:t xml:space="preserve">SSH into the </w:t>
+            </w:r>
+            <w:proofErr w:type="spellStart"/>
+            <w:r>
+              <w:t>Instanaserv</w:t>
+            </w:r>
+            <w:proofErr w:type="spellEnd"/>
+            <w:r>
+              <w:t xml:space="preserve"> host from the Robot host</w:t>
             </w:r>
           </w:p>
           <w:p>
@@ -910,32 +1106,68 @@
               <w:pStyle w:val="Abstractbulletlevel1"/>
             </w:pPr>
             <w:r>
-              <w:t>Start services on the Instana server</w:t>
-            </w:r>
+              <w:t xml:space="preserve">Start services on the </w:t>
+            </w:r>
+            <w:proofErr w:type="spellStart"/>
+            <w:r>
+              <w:t>Instana</w:t>
+            </w:r>
+            <w:proofErr w:type="spellEnd"/>
+            <w:r>
+              <w:t xml:space="preserve"> </w:t>
+            </w:r>
+            <w:proofErr w:type="gramStart"/>
+            <w:r>
+              <w:t>server</w:t>
+            </w:r>
+            <w:proofErr w:type="gramEnd"/>
           </w:p>
           <w:p>
             <w:pPr>
               <w:pStyle w:val="Abstractbulletlevel1"/>
             </w:pPr>
             <w:r>
-              <w:t>Start services on the Robot Shop server</w:t>
-            </w:r>
+              <w:t xml:space="preserve">Start services on the Robot Shop </w:t>
+            </w:r>
+            <w:proofErr w:type="gramStart"/>
+            <w:r>
+              <w:t>server</w:t>
+            </w:r>
+            <w:proofErr w:type="gramEnd"/>
           </w:p>
           <w:p>
             <w:pPr>
               <w:pStyle w:val="Abstractbulletlevel1"/>
             </w:pPr>
             <w:r>
-              <w:t>Verify that you can access the Instana GUI from the Robot host</w:t>
-            </w:r>
+              <w:t xml:space="preserve">Verify that you can access the </w:t>
+            </w:r>
+            <w:proofErr w:type="spellStart"/>
+            <w:r>
+              <w:t>Instana</w:t>
+            </w:r>
+            <w:proofErr w:type="spellEnd"/>
+            <w:r>
+              <w:t xml:space="preserve"> GUI from the Robot </w:t>
+            </w:r>
+            <w:proofErr w:type="gramStart"/>
+            <w:r>
+              <w:t>host</w:t>
+            </w:r>
+            <w:proofErr w:type="gramEnd"/>
           </w:p>
           <w:p>
             <w:pPr>
               <w:pStyle w:val="Abstractbulletlevel1"/>
             </w:pPr>
             <w:r>
-              <w:t>Verify that you can access Stan's Robot Shop web application</w:t>
-            </w:r>
+              <w:t xml:space="preserve">Verify that you can access Stan's Robot Shop web </w:t>
+            </w:r>
+            <w:proofErr w:type="gramStart"/>
+            <w:r>
+              <w:t>application</w:t>
+            </w:r>
+            <w:proofErr w:type="gramEnd"/>
           </w:p>
           <w:p>
             <w:pPr>
@@ -1002,10 +1234,15 @@
               <w:keepLines/>
             </w:pPr>
             <w:r>
-              <w:t xml:space="preserve">Unit 2. </w:t>
-            </w:r>
-            <w:r>
-              <w:t>Introduction to IBM Instana Observability</w:t>
+              <w:t xml:space="preserve">Unit 2. Introduction to IBM </w:t>
+            </w:r>
+            <w:proofErr w:type="spellStart"/>
+            <w:r>
+              <w:t>Instana</w:t>
+            </w:r>
+            <w:proofErr w:type="spellEnd"/>
+            <w:r>
+              <w:t xml:space="preserve"> Observability</w:t>
             </w:r>
           </w:p>
           <w:p>
@@ -1073,10 +1310,31 @@
               <w:keepLines/>
             </w:pPr>
             <w:r>
-              <w:t xml:space="preserve">This unit provides a proper introduction to IBM Instana </w:t>
-            </w:r>
-            <w:r>
-              <w:t>Observability, and it explains what IBM Instana is and the problems it helps to solve. You learn the core APM and Observability concepts of IBM Instana and the basic architecture. You also learn more about some additional user interface features.</w:t>
+              <w:t xml:space="preserve">This unit provides a proper introduction to IBM </w:t>
+            </w:r>
+            <w:proofErr w:type="spellStart"/>
+            <w:r>
+              <w:t>Instana</w:t>
+            </w:r>
+            <w:proofErr w:type="spellEnd"/>
+            <w:r>
+              <w:t xml:space="preserve"> Observability, and it explains what IBM </w:t>
+            </w:r>
+            <w:proofErr w:type="spellStart"/>
+            <w:r>
+              <w:t>Instana</w:t>
+            </w:r>
+            <w:proofErr w:type="spellEnd"/>
+            <w:r>
+              <w:t xml:space="preserve"> is and the problems it helps to solve. You learn the core APM and Observability concepts of IBM </w:t>
+            </w:r>
+            <w:proofErr w:type="spellStart"/>
+            <w:r>
+              <w:t>Instana</w:t>
+            </w:r>
+            <w:proofErr w:type="spellEnd"/>
+            <w:r>
+              <w:t xml:space="preserve"> and the basic architecture. You also learn more about some additional user interface features.</w:t>
             </w:r>
           </w:p>
         </w:tc>
@@ -1141,34 +1399,62 @@
               <w:pStyle w:val="Abstractbulletlevel1"/>
             </w:pPr>
             <w:r>
-              <w:t>Explain what IBM Instana is and the problems it helps to solve</w:t>
-            </w:r>
+              <w:t xml:space="preserve">Explain what IBM </w:t>
+            </w:r>
+            <w:proofErr w:type="spellStart"/>
+            <w:r>
+              <w:t>Instana</w:t>
+            </w:r>
+            <w:proofErr w:type="spellEnd"/>
+            <w:r>
+              <w:t xml:space="preserve"> is and the problems it helps to </w:t>
+            </w:r>
+            <w:proofErr w:type="gramStart"/>
+            <w:r>
+              <w:t>solve</w:t>
+            </w:r>
+            <w:proofErr w:type="gramEnd"/>
           </w:p>
           <w:p>
             <w:pPr>
               <w:pStyle w:val="Abstractbulletlevel1"/>
             </w:pPr>
             <w:r>
-              <w:t>Define the core APM and Observability concepts of IBM Instana</w:t>
-            </w:r>
+              <w:t xml:space="preserve">Define the core APM and Observability concepts of IBM </w:t>
+            </w:r>
+            <w:proofErr w:type="spellStart"/>
+            <w:r>
+              <w:t>Instana</w:t>
+            </w:r>
+            <w:proofErr w:type="spellEnd"/>
           </w:p>
           <w:p>
             <w:pPr>
               <w:pStyle w:val="Abstractbulletlevel1"/>
             </w:pPr>
             <w:r>
-              <w:t>Describe basic IBM Instana architecture</w:t>
-            </w:r>
+              <w:t xml:space="preserve">Describe basic IBM </w:t>
+            </w:r>
+            <w:proofErr w:type="spellStart"/>
+            <w:r>
+              <w:t>Instana</w:t>
+            </w:r>
+            <w:proofErr w:type="spellEnd"/>
+            <w:r>
+              <w:t xml:space="preserve"> </w:t>
+            </w:r>
+            <w:proofErr w:type="gramStart"/>
+            <w:r>
+              <w:t>architecture</w:t>
+            </w:r>
+            <w:proofErr w:type="gramEnd"/>
           </w:p>
           <w:p>
             <w:pPr>
               <w:pStyle w:val="Abstractbulletlevel1"/>
             </w:pPr>
             <w:r>
-              <w:t>Demonstrate essentia</w:t>
-            </w:r>
-            <w:r>
-              <w:t>l user interface features</w:t>
+              <w:t>Demonstrate essential user interface features</w:t>
             </w:r>
           </w:p>
         </w:tc>
@@ -1228,8 +1514,14 @@
               <w:keepLines/>
             </w:pPr>
             <w:r>
-              <w:t>Exercise 2. Introduction To Instana</w:t>
-            </w:r>
+              <w:lastRenderedPageBreak/>
+              <w:t xml:space="preserve">Exercise 2. Introduction To </w:t>
+            </w:r>
+            <w:proofErr w:type="spellStart"/>
+            <w:r>
+              <w:t>Instana</w:t>
+            </w:r>
+            <w:proofErr w:type="spellEnd"/>
           </w:p>
           <w:p>
             <w:pPr>
@@ -1296,7 +1588,15 @@
               <w:keepLines/>
             </w:pPr>
             <w:r>
-              <w:t>This exercise introduces you to some of the Instana user interface features.</w:t>
+              <w:t xml:space="preserve">This exercise introduces you to some of the </w:t>
+            </w:r>
+            <w:proofErr w:type="spellStart"/>
+            <w:r>
+              <w:t>Instana</w:t>
+            </w:r>
+            <w:proofErr w:type="spellEnd"/>
+            <w:r>
+              <w:t xml:space="preserve"> user interface features.</w:t>
             </w:r>
           </w:p>
         </w:tc>
@@ -1361,8 +1661,13 @@
               <w:pStyle w:val="Abstractbulletlevel1"/>
             </w:pPr>
             <w:r>
-              <w:t>Understand how to use the Tools pane</w:t>
-            </w:r>
+              <w:t xml:space="preserve">Understand how to use the Tools </w:t>
+            </w:r>
+            <w:proofErr w:type="gramStart"/>
+            <w:r>
+              <w:t>pane</w:t>
+            </w:r>
+            <w:proofErr w:type="gramEnd"/>
           </w:p>
           <w:p>
             <w:pPr>
@@ -1505,7 +1810,15 @@
               <w:keepLines/>
             </w:pPr>
             <w:r>
-              <w:t>This unit introduces the Infrastructure map and how to access dashboard from the map. You learn how to perform Dynamic Focus Queries, filters, and saved searches. You also learn to compare different services and entities using the Comparison Table feature.</w:t>
+              <w:t xml:space="preserve">This unit introduces the </w:t>
+            </w:r>
+            <w:proofErr w:type="gramStart"/>
+            <w:r>
+              <w:t>Infrastructure</w:t>
+            </w:r>
+            <w:proofErr w:type="gramEnd"/>
+            <w:r>
+              <w:t xml:space="preserve"> map and how to access dashboard from the map. You learn how to perform Dynamic Focus Queries, filters, and saved searches. You also learn to compare different services and entities using the Comparison Table feature.</w:t>
             </w:r>
           </w:p>
         </w:tc>
@@ -1570,7 +1883,15 @@
               <w:pStyle w:val="Abstractbulletlevel1"/>
             </w:pPr>
             <w:r>
-              <w:t>Use features of the Infrastructure map</w:t>
+              <w:t xml:space="preserve">Use features of the </w:t>
+            </w:r>
+            <w:proofErr w:type="gramStart"/>
+            <w:r>
+              <w:t>Infrastructure</w:t>
+            </w:r>
+            <w:proofErr w:type="gramEnd"/>
+            <w:r>
+              <w:t xml:space="preserve"> map</w:t>
             </w:r>
           </w:p>
           <w:p>
@@ -1578,7 +1899,15 @@
               <w:pStyle w:val="Abstractbulletlevel1"/>
             </w:pPr>
             <w:r>
-              <w:t>Access dashboards from the Infrastructure map</w:t>
+              <w:t xml:space="preserve">Access dashboards from the </w:t>
+            </w:r>
+            <w:proofErr w:type="gramStart"/>
+            <w:r>
+              <w:t>Infrastructure</w:t>
+            </w:r>
+            <w:proofErr w:type="gramEnd"/>
+            <w:r>
+              <w:t xml:space="preserve"> map</w:t>
             </w:r>
           </w:p>
           <w:p>
@@ -1586,16 +1915,26 @@
               <w:pStyle w:val="Abstractbulletlevel1"/>
             </w:pPr>
             <w:r>
-              <w:t>Perform Dynamic Focus Queries, filters, and searches</w:t>
-            </w:r>
+              <w:t xml:space="preserve">Perform Dynamic Focus Queries, filters, and </w:t>
+            </w:r>
+            <w:proofErr w:type="gramStart"/>
+            <w:r>
+              <w:t>searches</w:t>
+            </w:r>
+            <w:proofErr w:type="gramEnd"/>
           </w:p>
           <w:p>
             <w:pPr>
               <w:pStyle w:val="Abstractbulletlevel1"/>
             </w:pPr>
             <w:r>
-              <w:t>Save searches</w:t>
-            </w:r>
+              <w:t xml:space="preserve">Save </w:t>
+            </w:r>
+            <w:proofErr w:type="gramStart"/>
+            <w:r>
+              <w:t>searches</w:t>
+            </w:r>
+            <w:proofErr w:type="gramEnd"/>
           </w:p>
           <w:p>
             <w:pPr>
@@ -1730,7 +2069,15 @@
               <w:keepLines/>
             </w:pPr>
             <w:r>
-              <w:t>In this lab, you learn various aspects of the Infrastructure map, Comparison Table, and Dynamic Focus Queries</w:t>
+              <w:t xml:space="preserve">In this lab, you learn various aspects of the </w:t>
+            </w:r>
+            <w:proofErr w:type="gramStart"/>
+            <w:r>
+              <w:t>Infrastructure</w:t>
+            </w:r>
+            <w:proofErr w:type="gramEnd"/>
+            <w:r>
+              <w:t xml:space="preserve"> map, Comparison Table, and Dynamic Focus Queries</w:t>
             </w:r>
           </w:p>
         </w:tc>
@@ -1795,7 +2142,15 @@
               <w:pStyle w:val="Abstractbulletlevel1"/>
             </w:pPr>
             <w:r>
-              <w:t>Log in to Instana’s GUI</w:t>
+              <w:t xml:space="preserve">Log in to </w:t>
+            </w:r>
+            <w:proofErr w:type="spellStart"/>
+            <w:r>
+              <w:t>Instana’s</w:t>
+            </w:r>
+            <w:proofErr w:type="spellEnd"/>
+            <w:r>
+              <w:t xml:space="preserve"> GUI</w:t>
             </w:r>
           </w:p>
           <w:p>
@@ -1803,8 +2158,13 @@
               <w:pStyle w:val="Abstractbulletlevel1"/>
             </w:pPr>
             <w:r>
-              <w:t>Explore the Infrastructure view map</w:t>
-            </w:r>
+              <w:t xml:space="preserve">Explore the Infrastructure view </w:t>
+            </w:r>
+            <w:proofErr w:type="gramStart"/>
+            <w:r>
+              <w:t>map</w:t>
+            </w:r>
+            <w:proofErr w:type="gramEnd"/>
           </w:p>
           <w:p>
             <w:pPr>
@@ -1819,8 +2179,13 @@
               <w:pStyle w:val="Abstractbulletlevel1"/>
             </w:pPr>
             <w:r>
-              <w:t>Interact with the Infrastructure map features</w:t>
-            </w:r>
+              <w:t xml:space="preserve">Interact with the Infrastructure map </w:t>
+            </w:r>
+            <w:proofErr w:type="gramStart"/>
+            <w:r>
+              <w:t>features</w:t>
+            </w:r>
+            <w:proofErr w:type="gramEnd"/>
           </w:p>
           <w:p>
             <w:pPr>
@@ -1835,18 +2200,28 @@
               <w:pStyle w:val="Abstractbulletlevel1"/>
             </w:pPr>
             <w:r>
-              <w:t>Search for a Docker container that runs an Instana agent</w:t>
-            </w:r>
+              <w:t xml:space="preserve">Search for a Docker container that runs an </w:t>
+            </w:r>
+            <w:proofErr w:type="spellStart"/>
+            <w:r>
+              <w:t>Instana</w:t>
+            </w:r>
+            <w:proofErr w:type="spellEnd"/>
+            <w:r>
+              <w:t xml:space="preserve"> </w:t>
+            </w:r>
+            <w:proofErr w:type="gramStart"/>
+            <w:r>
+              <w:t>agent</w:t>
+            </w:r>
+            <w:proofErr w:type="gramEnd"/>
           </w:p>
           <w:p>
             <w:pPr>
               <w:pStyle w:val="Abstractbulletlevel1"/>
             </w:pPr>
             <w:r>
-              <w:t>Create a Dynamic Focus search query fo</w:t>
-            </w:r>
-            <w:r>
-              <w:t>r a specific JVM based application</w:t>
+              <w:t>Create a Dynamic Focus search query for a specific JVM based application</w:t>
             </w:r>
           </w:p>
         </w:tc>
@@ -1906,6 +2281,7 @@
               <w:keepLines/>
             </w:pPr>
             <w:r>
+              <w:lastRenderedPageBreak/>
               <w:t>Unit 4. Applications and Services</w:t>
             </w:r>
           </w:p>
@@ -1974,10 +2350,7 @@
               <w:keepLines/>
             </w:pPr>
             <w:r>
-              <w:t xml:space="preserve">This unit describes the purpose of application perspectives. </w:t>
-            </w:r>
-            <w:r>
-              <w:t>You learn how to create application perspectives and how to use some of their dashboard options.</w:t>
+              <w:t>This unit describes the purpose of application perspectives. You learn how to create application perspectives and how to use some of their dashboard options.</w:t>
             </w:r>
           </w:p>
         </w:tc>
@@ -2042,24 +2415,39 @@
               <w:pStyle w:val="Abstractbulletlevel1"/>
             </w:pPr>
             <w:r>
-              <w:t>Describe the purpose of application perspectives</w:t>
-            </w:r>
+              <w:t xml:space="preserve">Describe the purpose of application </w:t>
+            </w:r>
+            <w:proofErr w:type="gramStart"/>
+            <w:r>
+              <w:t>perspectives</w:t>
+            </w:r>
+            <w:proofErr w:type="gramEnd"/>
           </w:p>
           <w:p>
             <w:pPr>
               <w:pStyle w:val="Abstractbulletlevel1"/>
             </w:pPr>
             <w:r>
-              <w:t>Create an application perspective</w:t>
-            </w:r>
+              <w:t xml:space="preserve">Create an application </w:t>
+            </w:r>
+            <w:proofErr w:type="gramStart"/>
+            <w:r>
+              <w:t>perspective</w:t>
+            </w:r>
+            <w:proofErr w:type="gramEnd"/>
           </w:p>
           <w:p>
             <w:pPr>
               <w:pStyle w:val="Abstractbulletlevel1"/>
             </w:pPr>
             <w:r>
-              <w:t>Describe the application perspective dashboard options</w:t>
-            </w:r>
+              <w:t xml:space="preserve">Describe the application perspective dashboard </w:t>
+            </w:r>
+            <w:proofErr w:type="gramStart"/>
+            <w:r>
+              <w:t>options</w:t>
+            </w:r>
+            <w:proofErr w:type="gramEnd"/>
           </w:p>
           <w:p>
             <w:pPr>
@@ -2259,43 +2647,65 @@
               <w:pStyle w:val="Abstractbulletlevel1"/>
             </w:pPr>
             <w:r>
-              <w:t>Start the Load Generator tool on the Robot image</w:t>
-            </w:r>
+              <w:t xml:space="preserve">Start the Load Generator tool on the Robot </w:t>
+            </w:r>
+            <w:proofErr w:type="gramStart"/>
+            <w:r>
+              <w:t>image</w:t>
+            </w:r>
+            <w:proofErr w:type="gramEnd"/>
           </w:p>
           <w:p>
             <w:pPr>
               <w:pStyle w:val="Abstractbulletlevel1"/>
             </w:pPr>
             <w:r>
-              <w:t>Create the Robot Shop application perspective</w:t>
-            </w:r>
+              <w:t xml:space="preserve">Create the Robot Shop application </w:t>
+            </w:r>
+            <w:proofErr w:type="gramStart"/>
+            <w:r>
+              <w:t>perspective</w:t>
+            </w:r>
+            <w:proofErr w:type="gramEnd"/>
           </w:p>
           <w:p>
             <w:pPr>
               <w:pStyle w:val="Abstractbulletlevel1"/>
             </w:pPr>
             <w:r>
-              <w:t>Use the Context Guide’s Stack option</w:t>
-            </w:r>
+              <w:t xml:space="preserve">Use the Context Guide’s Stack </w:t>
+            </w:r>
+            <w:proofErr w:type="gramStart"/>
+            <w:r>
+              <w:t>option</w:t>
+            </w:r>
+            <w:proofErr w:type="gramEnd"/>
           </w:p>
           <w:p>
             <w:pPr>
               <w:pStyle w:val="Abstractbulletlevel1"/>
             </w:pPr>
             <w:r>
-              <w:t>Use the Robot Shop Upstream / Downstream views</w:t>
-            </w:r>
+              <w:t xml:space="preserve">Use the Robot Shop Upstream / Downstream </w:t>
+            </w:r>
+            <w:proofErr w:type="gramStart"/>
+            <w:r>
+              <w:t>views</w:t>
+            </w:r>
+            <w:proofErr w:type="gramEnd"/>
           </w:p>
           <w:p>
             <w:pPr>
               <w:pStyle w:val="Abstractbulletlevel1"/>
             </w:pPr>
             <w:r>
-              <w:t xml:space="preserve">Use the various Robot </w:t>
-            </w:r>
-            <w:r>
-              <w:t>Shop application tabs</w:t>
-            </w:r>
+              <w:t xml:space="preserve">Use the various Robot Shop application </w:t>
+            </w:r>
+            <w:proofErr w:type="gramStart"/>
+            <w:r>
+              <w:t>tabs</w:t>
+            </w:r>
+            <w:proofErr w:type="gramEnd"/>
           </w:p>
           <w:p>
             <w:pPr>
@@ -2430,10 +2840,31 @@
               <w:keepLines/>
             </w:pPr>
             <w:r>
-              <w:t xml:space="preserve">This unit describes distributed tracing with IBM Instana. </w:t>
-            </w:r>
-            <w:r>
-              <w:t>You also learn how IBM Instana AutoTrace™ works. You learn how to identify services and endpoints and what they mean. You learn how to use the Analytics feature to trace the root cause of issues.</w:t>
+              <w:t xml:space="preserve">This unit describes distributed tracing with IBM </w:t>
+            </w:r>
+            <w:proofErr w:type="spellStart"/>
+            <w:r>
+              <w:t>Instana</w:t>
+            </w:r>
+            <w:proofErr w:type="spellEnd"/>
+            <w:r>
+              <w:t xml:space="preserve">. You also learn how IBM </w:t>
+            </w:r>
+            <w:proofErr w:type="spellStart"/>
+            <w:r>
+              <w:t>Instana</w:t>
+            </w:r>
+            <w:proofErr w:type="spellEnd"/>
+            <w:r>
+              <w:t xml:space="preserve"> </w:t>
+            </w:r>
+            <w:proofErr w:type="spellStart"/>
+            <w:r>
+              <w:t>AutoTrace</w:t>
+            </w:r>
+            <w:proofErr w:type="spellEnd"/>
+            <w:r>
+              <w:t>™ works. You learn how to identify services and endpoints and what they mean. You learn how to use the Analytics feature to trace the root cause of issues.</w:t>
             </w:r>
           </w:p>
         </w:tc>
@@ -2498,24 +2929,55 @@
               <w:pStyle w:val="Abstractbulletlevel1"/>
             </w:pPr>
             <w:r>
-              <w:t>Describe the distributed tracing with IBM Instana</w:t>
-            </w:r>
+              <w:t xml:space="preserve">Describe the distributed tracing with IBM </w:t>
+            </w:r>
+            <w:proofErr w:type="spellStart"/>
+            <w:r>
+              <w:t>Instana</w:t>
+            </w:r>
+            <w:proofErr w:type="spellEnd"/>
           </w:p>
           <w:p>
             <w:pPr>
               <w:pStyle w:val="Abstractbulletlevel1"/>
             </w:pPr>
             <w:r>
-              <w:t>Describe how IBM Instana AutoTrace™ works</w:t>
-            </w:r>
+              <w:t xml:space="preserve">Describe how IBM </w:t>
+            </w:r>
+            <w:proofErr w:type="spellStart"/>
+            <w:r>
+              <w:t>Instana</w:t>
+            </w:r>
+            <w:proofErr w:type="spellEnd"/>
+            <w:r>
+              <w:t xml:space="preserve"> </w:t>
+            </w:r>
+            <w:proofErr w:type="spellStart"/>
+            <w:r>
+              <w:t>AutoTrace</w:t>
+            </w:r>
+            <w:proofErr w:type="spellEnd"/>
+            <w:r>
+              <w:t xml:space="preserve">™ </w:t>
+            </w:r>
+            <w:proofErr w:type="gramStart"/>
+            <w:r>
+              <w:t>works</w:t>
+            </w:r>
+            <w:proofErr w:type="gramEnd"/>
           </w:p>
           <w:p>
             <w:pPr>
               <w:pStyle w:val="Abstractbulletlevel1"/>
             </w:pPr>
             <w:r>
-              <w:t>Identify services and endpoints</w:t>
-            </w:r>
+              <w:t xml:space="preserve">Identify services and </w:t>
+            </w:r>
+            <w:proofErr w:type="gramStart"/>
+            <w:r>
+              <w:t>endpoints</w:t>
+            </w:r>
+            <w:proofErr w:type="gramEnd"/>
           </w:p>
           <w:p>
             <w:pPr>
@@ -2582,6 +3044,7 @@
               <w:keepLines/>
             </w:pPr>
             <w:r>
+              <w:lastRenderedPageBreak/>
               <w:t>Exercise 5. Analytics and Tracing</w:t>
             </w:r>
           </w:p>
@@ -2650,10 +3113,31 @@
               <w:keepLines/>
             </w:pPr>
             <w:r>
-              <w:t xml:space="preserve">This unit describes distributed tracing with IBM Instana. You also learn how IBM Instana AutoTrace™ works. You learn how to </w:t>
-            </w:r>
-            <w:r>
-              <w:t>identify services and endpoints and what they mean. You learn how to use the Analytics feature to trace the root cause of issues.</w:t>
+              <w:t xml:space="preserve">This unit describes distributed tracing with IBM </w:t>
+            </w:r>
+            <w:proofErr w:type="spellStart"/>
+            <w:r>
+              <w:t>Instana</w:t>
+            </w:r>
+            <w:proofErr w:type="spellEnd"/>
+            <w:r>
+              <w:t xml:space="preserve">. You also learn how IBM </w:t>
+            </w:r>
+            <w:proofErr w:type="spellStart"/>
+            <w:r>
+              <w:t>Instana</w:t>
+            </w:r>
+            <w:proofErr w:type="spellEnd"/>
+            <w:r>
+              <w:t xml:space="preserve"> </w:t>
+            </w:r>
+            <w:proofErr w:type="spellStart"/>
+            <w:r>
+              <w:t>AutoTrace</w:t>
+            </w:r>
+            <w:proofErr w:type="spellEnd"/>
+            <w:r>
+              <w:t>™ works. You learn how to identify services and endpoints and what they mean. You learn how to use the Analytics feature to trace the root cause of issues.</w:t>
             </w:r>
           </w:p>
         </w:tc>
@@ -2734,7 +3218,15 @@
               <w:pStyle w:val="Abstractbulletlevel1"/>
             </w:pPr>
             <w:r>
-              <w:t>Use the Stack option to navigate the Infrastructure to view a specific host</w:t>
+              <w:t xml:space="preserve">Use the Stack option to navigate the </w:t>
+            </w:r>
+            <w:proofErr w:type="gramStart"/>
+            <w:r>
+              <w:t>Infrastructure</w:t>
+            </w:r>
+            <w:proofErr w:type="gramEnd"/>
+            <w:r>
+              <w:t xml:space="preserve"> to view a specific host</w:t>
             </w:r>
           </w:p>
           <w:p>
@@ -2870,10 +3362,7 @@
               <w:keepLines/>
             </w:pPr>
             <w:r>
-              <w:t>This unit describes how to navigate the user interface for events and alerts. It also covers how to use incidents, issues, and changes to help you observer your system. You learn to create custom events, alert channels, and custom alerts. This unit also de</w:t>
-            </w:r>
-            <w:r>
-              <w:t>scribes Smart Alerts and Custom Payloads.</w:t>
+              <w:t>This unit describes how to navigate the user interface for events and alerts. It also covers how to use incidents, issues, and changes to help you observer your system. You learn to create custom events, alert channels, and custom alerts. This unit also describes Smart Alerts and Custom Payloads.</w:t>
             </w:r>
           </w:p>
         </w:tc>
@@ -2938,40 +3427,65 @@
               <w:pStyle w:val="Abstractbulletlevel1"/>
             </w:pPr>
             <w:r>
-              <w:t>Navigate the user interface for events and alerts</w:t>
-            </w:r>
+              <w:t xml:space="preserve">Navigate the user interface for events and </w:t>
+            </w:r>
+            <w:proofErr w:type="gramStart"/>
+            <w:r>
+              <w:t>alerts</w:t>
+            </w:r>
+            <w:proofErr w:type="gramEnd"/>
           </w:p>
           <w:p>
             <w:pPr>
               <w:pStyle w:val="Abstractbulletlevel1"/>
             </w:pPr>
             <w:r>
-              <w:t>Use incidents, issues, and changes to help you observe your system</w:t>
-            </w:r>
+              <w:t xml:space="preserve">Use incidents, issues, and changes to help you observe your </w:t>
+            </w:r>
+            <w:proofErr w:type="gramStart"/>
+            <w:r>
+              <w:t>system</w:t>
+            </w:r>
+            <w:proofErr w:type="gramEnd"/>
           </w:p>
           <w:p>
             <w:pPr>
               <w:pStyle w:val="Abstractbulletlevel1"/>
             </w:pPr>
             <w:r>
-              <w:t>Create custom events</w:t>
-            </w:r>
+              <w:t xml:space="preserve">Create custom </w:t>
+            </w:r>
+            <w:proofErr w:type="gramStart"/>
+            <w:r>
+              <w:t>events</w:t>
+            </w:r>
+            <w:proofErr w:type="gramEnd"/>
           </w:p>
           <w:p>
             <w:pPr>
               <w:pStyle w:val="Abstractbulletlevel1"/>
             </w:pPr>
             <w:r>
-              <w:t>Configure alert channels</w:t>
-            </w:r>
+              <w:t xml:space="preserve">Configure alert </w:t>
+            </w:r>
+            <w:proofErr w:type="gramStart"/>
+            <w:r>
+              <w:t>channels</w:t>
+            </w:r>
+            <w:proofErr w:type="gramEnd"/>
           </w:p>
           <w:p>
             <w:pPr>
               <w:pStyle w:val="Abstractbulletlevel1"/>
             </w:pPr>
             <w:r>
-              <w:t>Configure custom alerts</w:t>
-            </w:r>
+              <w:t xml:space="preserve">Configure custom </w:t>
+            </w:r>
+            <w:proofErr w:type="gramStart"/>
+            <w:r>
+              <w:t>alerts</w:t>
+            </w:r>
+            <w:proofErr w:type="gramEnd"/>
           </w:p>
           <w:p>
             <w:pPr>
@@ -3179,8 +3693,13 @@
               <w:pStyle w:val="Abstractbulletlevel1"/>
             </w:pPr>
             <w:r>
-              <w:t>Locate built-in Events</w:t>
-            </w:r>
+              <w:t xml:space="preserve">Locate built-in </w:t>
+            </w:r>
+            <w:proofErr w:type="gramStart"/>
+            <w:r>
+              <w:t>Events</w:t>
+            </w:r>
+            <w:proofErr w:type="gramEnd"/>
           </w:p>
           <w:p>
             <w:pPr>
@@ -3195,8 +3714,13 @@
               <w:pStyle w:val="Abstractbulletlevel1"/>
             </w:pPr>
             <w:r>
-              <w:t>Create custom Events</w:t>
-            </w:r>
+              <w:t xml:space="preserve">Create custom </w:t>
+            </w:r>
+            <w:proofErr w:type="gramStart"/>
+            <w:r>
+              <w:t>Events</w:t>
+            </w:r>
+            <w:proofErr w:type="gramEnd"/>
           </w:p>
           <w:p>
             <w:pPr>
@@ -3271,6 +3795,7 @@
               <w:keepLines/>
             </w:pPr>
             <w:r>
+              <w:lastRenderedPageBreak/>
               <w:t>Unit 7. Users and Groups</w:t>
             </w:r>
           </w:p>
@@ -3339,7 +3864,15 @@
               <w:keepLines/>
             </w:pPr>
             <w:r>
-              <w:t>This unit describes Instana's role-based access control. You learn how to configure identity providers (LDAP and Google SSO) and how to create and manage groups and group permissions. You also learn how to create and manage user accounts.</w:t>
+              <w:t xml:space="preserve">This unit describes </w:t>
+            </w:r>
+            <w:proofErr w:type="spellStart"/>
+            <w:r>
+              <w:t>Instana's</w:t>
+            </w:r>
+            <w:proofErr w:type="spellEnd"/>
+            <w:r>
+              <w:t xml:space="preserve"> role-based access control. You learn how to configure identity providers (LDAP and Google SSO) and how to create and manage groups and group permissions. You also learn how to create and manage user accounts.</w:t>
             </w:r>
           </w:p>
         </w:tc>
@@ -3404,32 +3937,60 @@
               <w:pStyle w:val="Abstractbulletlevel1"/>
             </w:pPr>
             <w:r>
-              <w:t>Describe Instana's role-based access control</w:t>
-            </w:r>
+              <w:t xml:space="preserve">Describe </w:t>
+            </w:r>
+            <w:proofErr w:type="spellStart"/>
+            <w:r>
+              <w:t>Instana's</w:t>
+            </w:r>
+            <w:proofErr w:type="spellEnd"/>
+            <w:r>
+              <w:t xml:space="preserve"> role-based access </w:t>
+            </w:r>
+            <w:proofErr w:type="gramStart"/>
+            <w:r>
+              <w:t>control</w:t>
+            </w:r>
+            <w:proofErr w:type="gramEnd"/>
           </w:p>
           <w:p>
             <w:pPr>
               <w:pStyle w:val="Abstractbulletlevel1"/>
             </w:pPr>
             <w:r>
-              <w:t>Configure identity providers</w:t>
-            </w:r>
+              <w:t xml:space="preserve">Configure identity </w:t>
+            </w:r>
+            <w:proofErr w:type="gramStart"/>
+            <w:r>
+              <w:t>providers</w:t>
+            </w:r>
+            <w:proofErr w:type="gramEnd"/>
           </w:p>
           <w:p>
             <w:pPr>
               <w:pStyle w:val="Abstractbulletlevel1"/>
             </w:pPr>
             <w:r>
-              <w:t>Create and manage groups</w:t>
-            </w:r>
+              <w:t xml:space="preserve">Create and manage </w:t>
+            </w:r>
+            <w:proofErr w:type="gramStart"/>
+            <w:r>
+              <w:t>groups</w:t>
+            </w:r>
+            <w:proofErr w:type="gramEnd"/>
           </w:p>
           <w:p>
             <w:pPr>
               <w:pStyle w:val="Abstractbulletlevel1"/>
             </w:pPr>
             <w:r>
-              <w:t>Create and manage user accounts</w:t>
-            </w:r>
+              <w:t xml:space="preserve">Create and manage user </w:t>
+            </w:r>
+            <w:proofErr w:type="gramStart"/>
+            <w:r>
+              <w:t>accounts</w:t>
+            </w:r>
+            <w:proofErr w:type="gramEnd"/>
           </w:p>
           <w:p>
             <w:pPr>
@@ -3496,10 +4057,7 @@
               <w:keepLines/>
             </w:pPr>
             <w:r>
-              <w:t xml:space="preserve">Exercise 7. </w:t>
-            </w:r>
-            <w:r>
-              <w:t>Users and Groups</w:t>
+              <w:t>Exercise 7. Users and Groups</w:t>
             </w:r>
           </w:p>
           <w:p>
@@ -3567,10 +4125,31 @@
               <w:keepLines/>
             </w:pPr>
             <w:r>
-              <w:t xml:space="preserve">In this exercise you integrate Instana users with a test LDAP server, verify the permissions of the new admin user, </w:t>
-            </w:r>
-            <w:r>
-              <w:t>test other LDAP users and their permissions and learn how to govern permissions through role-based permissions of groups. You also learn to adjust group permissions and how to reset Instana’s LDAP configuration.</w:t>
+              <w:t xml:space="preserve">In this exercise you integrate </w:t>
+            </w:r>
+            <w:proofErr w:type="spellStart"/>
+            <w:r>
+              <w:t>Instana</w:t>
+            </w:r>
+            <w:proofErr w:type="spellEnd"/>
+            <w:r>
+              <w:t xml:space="preserve"> users with a test LDAP server, verify the permissions of the new admin user, test other LDAP users and their </w:t>
+            </w:r>
+            <w:proofErr w:type="gramStart"/>
+            <w:r>
+              <w:t>permissions</w:t>
+            </w:r>
+            <w:proofErr w:type="gramEnd"/>
+            <w:r>
+              <w:t xml:space="preserve"> and learn how to govern permissions through role-based permissions of groups. You also learn to adjust group permissions and how to reset </w:t>
+            </w:r>
+            <w:proofErr w:type="spellStart"/>
+            <w:r>
+              <w:t>Instana’s</w:t>
+            </w:r>
+            <w:proofErr w:type="spellEnd"/>
+            <w:r>
+              <w:t xml:space="preserve"> LDAP configuration.</w:t>
             </w:r>
           </w:p>
         </w:tc>
@@ -3635,16 +4214,34 @@
               <w:pStyle w:val="Abstractbulletlevel1"/>
             </w:pPr>
             <w:r>
-              <w:t>Integrate Instana users with a test LDAP server</w:t>
-            </w:r>
+              <w:t xml:space="preserve">Integrate </w:t>
+            </w:r>
+            <w:proofErr w:type="spellStart"/>
+            <w:r>
+              <w:t>Instana</w:t>
+            </w:r>
+            <w:proofErr w:type="spellEnd"/>
+            <w:r>
+              <w:t xml:space="preserve"> users with a test LDAP </w:t>
+            </w:r>
+            <w:proofErr w:type="gramStart"/>
+            <w:r>
+              <w:t>server</w:t>
+            </w:r>
+            <w:proofErr w:type="gramEnd"/>
           </w:p>
           <w:p>
             <w:pPr>
               <w:pStyle w:val="Abstractbulletlevel1"/>
             </w:pPr>
             <w:r>
-              <w:t>Verify your new main administrator</w:t>
-            </w:r>
+              <w:t xml:space="preserve">Verify your new main </w:t>
+            </w:r>
+            <w:proofErr w:type="gramStart"/>
+            <w:r>
+              <w:t>administrator</w:t>
+            </w:r>
+            <w:proofErr w:type="gramEnd"/>
           </w:p>
           <w:p>
             <w:pPr>
@@ -3659,19 +4256,26 @@
               <w:pStyle w:val="Abstractbulletlevel1"/>
             </w:pPr>
             <w:r>
-              <w:t>Create a custom role for a user by creating a new group</w:t>
-            </w:r>
+              <w:t xml:space="preserve">Create a custom role for a user by creating a new </w:t>
+            </w:r>
+            <w:proofErr w:type="gramStart"/>
+            <w:r>
+              <w:t>group</w:t>
+            </w:r>
+            <w:proofErr w:type="gramEnd"/>
           </w:p>
           <w:p>
             <w:pPr>
               <w:pStyle w:val="Abstractbulletlevel1"/>
             </w:pPr>
             <w:r>
-              <w:t>Verify the</w:t>
-            </w:r>
-            <w:r>
-              <w:t xml:space="preserve"> custom group permissions</w:t>
-            </w:r>
+              <w:t xml:space="preserve">Verify the custom group </w:t>
+            </w:r>
+            <w:proofErr w:type="gramStart"/>
+            <w:r>
+              <w:t>permissions</w:t>
+            </w:r>
+            <w:proofErr w:type="gramEnd"/>
           </w:p>
           <w:p>
             <w:pPr>
@@ -3814,10 +4418,15 @@
               <w:keepLines/>
             </w:pPr>
             <w:r>
-              <w:t>This unit describes the features of the built-in dashboards and how to create custom dashboards. You learn how to set a custom dashboard as the new landing page. Since dashboards are essentially a collection of widgets, you learn several widget types and h</w:t>
-            </w:r>
-            <w:r>
-              <w:t>ow to configure some. You also learn how to make your custom dashboards public so that they can be accessed by others and also so that they can be used by the REST API.</w:t>
+              <w:t xml:space="preserve">This unit describes the features of the built-in dashboards and how to create custom dashboards. You learn how to set a custom dashboard as the new landing page. Since dashboards are essentially a collection of widgets, you learn several widget types and how to configure some. You also learn how to make your custom dashboards public so that they can be accessed by others </w:t>
+            </w:r>
+            <w:proofErr w:type="gramStart"/>
+            <w:r>
+              <w:t>and also</w:t>
+            </w:r>
+            <w:proofErr w:type="gramEnd"/>
+            <w:r>
+              <w:t xml:space="preserve"> so that they can be used by the REST API.</w:t>
             </w:r>
           </w:p>
         </w:tc>
@@ -3882,32 +4491,52 @@
               <w:pStyle w:val="Abstractbulletlevel1"/>
             </w:pPr>
             <w:r>
-              <w:t>Use the features of the built-in dashboards</w:t>
-            </w:r>
+              <w:t xml:space="preserve">Use the features of the built-in </w:t>
+            </w:r>
+            <w:proofErr w:type="gramStart"/>
+            <w:r>
+              <w:t>dashboards</w:t>
+            </w:r>
+            <w:proofErr w:type="gramEnd"/>
           </w:p>
           <w:p>
             <w:pPr>
               <w:pStyle w:val="Abstractbulletlevel1"/>
             </w:pPr>
             <w:r>
-              <w:t>Set a custom dashboard as the new landing page</w:t>
-            </w:r>
+              <w:t xml:space="preserve">Set a custom dashboard as the new landing </w:t>
+            </w:r>
+            <w:proofErr w:type="gramStart"/>
+            <w:r>
+              <w:t>page</w:t>
+            </w:r>
+            <w:proofErr w:type="gramEnd"/>
           </w:p>
           <w:p>
             <w:pPr>
               <w:pStyle w:val="Abstractbulletlevel1"/>
             </w:pPr>
             <w:r>
-              <w:t>Create custom dashboards</w:t>
-            </w:r>
+              <w:t xml:space="preserve">Create custom </w:t>
+            </w:r>
+            <w:proofErr w:type="gramStart"/>
+            <w:r>
+              <w:t>dashboards</w:t>
+            </w:r>
+            <w:proofErr w:type="gramEnd"/>
           </w:p>
           <w:p>
             <w:pPr>
               <w:pStyle w:val="Abstractbulletlevel1"/>
             </w:pPr>
             <w:r>
-              <w:t>Describe the types of widgets</w:t>
-            </w:r>
+              <w:t xml:space="preserve">Describe the types of </w:t>
+            </w:r>
+            <w:proofErr w:type="gramStart"/>
+            <w:r>
+              <w:t>widgets</w:t>
+            </w:r>
+            <w:proofErr w:type="gramEnd"/>
           </w:p>
           <w:p>
             <w:pPr>
@@ -3974,10 +4603,8 @@
               <w:keepLines/>
             </w:pPr>
             <w:r>
-              <w:t xml:space="preserve">Exercise 8. </w:t>
-            </w:r>
-            <w:r>
-              <w:t>Custom Dashboards</w:t>
+              <w:lastRenderedPageBreak/>
+              <w:t>Exercise 8. Custom Dashboards</w:t>
             </w:r>
           </w:p>
           <w:p>
@@ -4045,10 +4672,15 @@
               <w:keepLines/>
             </w:pPr>
             <w:r>
-              <w:t xml:space="preserve">In this exercise, you examine the option of building native custom dashboards directly within Instana. You also learn </w:t>
-            </w:r>
-            <w:r>
-              <w:t>how to add and configure different kinds of widgets to a custom dashboard.</w:t>
+              <w:t xml:space="preserve">In this exercise, you examine the option of building native custom dashboards directly within </w:t>
+            </w:r>
+            <w:proofErr w:type="spellStart"/>
+            <w:r>
+              <w:t>Instana</w:t>
+            </w:r>
+            <w:proofErr w:type="spellEnd"/>
+            <w:r>
+              <w:t>. You also learn how to add and configure different kinds of widgets to a custom dashboard.</w:t>
             </w:r>
           </w:p>
         </w:tc>
@@ -4113,32 +4745,52 @@
               <w:pStyle w:val="Abstractbulletlevel1"/>
             </w:pPr>
             <w:r>
-              <w:t>Create an empty custom dashboard</w:t>
-            </w:r>
+              <w:t xml:space="preserve">Create an empty custom </w:t>
+            </w:r>
+            <w:proofErr w:type="gramStart"/>
+            <w:r>
+              <w:t>dashboard</w:t>
+            </w:r>
+            <w:proofErr w:type="gramEnd"/>
           </w:p>
           <w:p>
             <w:pPr>
               <w:pStyle w:val="Abstractbulletlevel1"/>
             </w:pPr>
             <w:r>
-              <w:t>Add a graph to a dashboard</w:t>
-            </w:r>
+              <w:t xml:space="preserve">Add a graph to a </w:t>
+            </w:r>
+            <w:proofErr w:type="gramStart"/>
+            <w:r>
+              <w:t>dashboard</w:t>
+            </w:r>
+            <w:proofErr w:type="gramEnd"/>
           </w:p>
           <w:p>
             <w:pPr>
               <w:pStyle w:val="Abstractbulletlevel1"/>
             </w:pPr>
             <w:r>
-              <w:t>Modify a custom widget</w:t>
-            </w:r>
+              <w:t xml:space="preserve">Modify a custom </w:t>
+            </w:r>
+            <w:proofErr w:type="gramStart"/>
+            <w:r>
+              <w:t>widget</w:t>
+            </w:r>
+            <w:proofErr w:type="gramEnd"/>
           </w:p>
           <w:p>
             <w:pPr>
               <w:pStyle w:val="Abstractbulletlevel1"/>
             </w:pPr>
             <w:r>
-              <w:t>Add more widgets to the dashboard</w:t>
-            </w:r>
+              <w:t xml:space="preserve">Add more widgets to the </w:t>
+            </w:r>
+            <w:proofErr w:type="gramStart"/>
+            <w:r>
+              <w:t>dashboard</w:t>
+            </w:r>
+            <w:proofErr w:type="gramEnd"/>
           </w:p>
           <w:p>
             <w:pPr>
@@ -4338,24 +4990,39 @@
               <w:pStyle w:val="Abstractbulletlevel1"/>
             </w:pPr>
             <w:r>
-              <w:t>Explain how the course met its learning objectives</w:t>
-            </w:r>
+              <w:t xml:space="preserve">Explain how the course met its learning </w:t>
+            </w:r>
+            <w:proofErr w:type="gramStart"/>
+            <w:r>
+              <w:t>objectives</w:t>
+            </w:r>
+            <w:proofErr w:type="gramEnd"/>
           </w:p>
           <w:p>
             <w:pPr>
               <w:pStyle w:val="Abstractbulletlevel1"/>
             </w:pPr>
             <w:r>
-              <w:t>Access the IBM Training website</w:t>
-            </w:r>
+              <w:t xml:space="preserve">Access the IBM Training </w:t>
+            </w:r>
+            <w:proofErr w:type="gramStart"/>
+            <w:r>
+              <w:t>website</w:t>
+            </w:r>
+            <w:proofErr w:type="gramEnd"/>
           </w:p>
           <w:p>
             <w:pPr>
               <w:pStyle w:val="Abstractbulletlevel1"/>
             </w:pPr>
             <w:r>
-              <w:t>Identify other IBM Training courses that are related to this topic</w:t>
-            </w:r>
+              <w:t xml:space="preserve">Identify other IBM Training courses that are related to this </w:t>
+            </w:r>
+            <w:proofErr w:type="gramStart"/>
+            <w:r>
+              <w:t>topic</w:t>
+            </w:r>
+            <w:proofErr w:type="gramEnd"/>
           </w:p>
           <w:p>
             <w:pPr>
@@ -4398,8 +5065,16 @@
         <w:rPr>
           <w:rStyle w:val="AbstracthyperlinkChar"/>
         </w:rPr>
-        <w:t>/training</w:t>
+        <w:t>/</w:t>
       </w:r>
+      <w:proofErr w:type="gramStart"/>
+      <w:r>
+        <w:rPr>
+          <w:rStyle w:val="AbstracthyperlinkChar"/>
+        </w:rPr>
+        <w:t>training</w:t>
+      </w:r>
+      <w:proofErr w:type="gramEnd"/>
     </w:p>
     <w:p>
       <w:pPr>
@@ -4422,18 +5097,16 @@
         <w:rPr>
           <w:rStyle w:val="AbstracthyperlinkChar"/>
         </w:rPr>
-        <w:t>/certify</w:t>
+        <w:t>/</w:t>
       </w:r>
-    </w:p>
-    <w:p>
-      <w:pPr>
-        <w:pStyle w:val="Abstractbodytext"/>
-        <w:keepNext/>
-        <w:keepLines/>
-      </w:pPr>
+      <w:proofErr w:type="gramStart"/>
       <w:r>
-        <w:t>To stay informed about IBM training, see the following sites:</w:t>
+        <w:rPr>
+          <w:rStyle w:val="AbstracthyperlinkChar"/>
+        </w:rPr>
+        <w:t>certify</w:t>
       </w:r>
+      <w:proofErr w:type="gramEnd"/>
     </w:p>
     <w:p>
       <w:pPr>
@@ -4442,72 +5115,6 @@
         <w:keepLines/>
         <w:ind w:left="720"/>
       </w:pPr>
-      <w:r>
-        <w:t xml:space="preserve">IBM Training News: </w:t>
-      </w:r>
-      <w:r>
-        <w:rPr>
-          <w:rStyle w:val="AbstracthyperlinkChar"/>
-        </w:rPr>
-        <w:t>https://www.ibm.com/blogs/ibm-training</w:t>
-      </w:r>
-    </w:p>
-    <w:p>
-      <w:pPr>
-        <w:pStyle w:val="Abstractbodytext"/>
-        <w:keepNext/>
-        <w:keepLines/>
-        <w:ind w:left="720"/>
-      </w:pPr>
-      <w:r>
-        <w:t xml:space="preserve">YouTube: </w:t>
-      </w:r>
-      <w:r>
-        <w:rPr>
-          <w:rStyle w:val="AbstracthyperlinkChar"/>
-        </w:rPr>
-        <w:t>https://www.youtube.com/IBMSup</w:t>
-      </w:r>
-      <w:r>
-        <w:rPr>
-          <w:rStyle w:val="AbstracthyperlinkChar"/>
-        </w:rPr>
-        <w:t>portTV</w:t>
-      </w:r>
-    </w:p>
-    <w:p>
-      <w:pPr>
-        <w:pStyle w:val="Abstractbodytext"/>
-        <w:keepNext/>
-        <w:keepLines/>
-        <w:ind w:left="720"/>
-      </w:pPr>
-      <w:r>
-        <w:t xml:space="preserve">Facebook: </w:t>
-      </w:r>
-      <w:r>
-        <w:rPr>
-          <w:rStyle w:val="AbstracthyperlinkChar"/>
-        </w:rPr>
-        <w:t>https://www.facebook.com/groups/IBMTrainingandSkills</w:t>
-      </w:r>
-    </w:p>
-    <w:p>
-      <w:pPr>
-        <w:pStyle w:val="Abstractbodytext"/>
-        <w:keepNext/>
-        <w:keepLines/>
-        <w:ind w:left="720"/>
-      </w:pPr>
-      <w:r>
-        <w:t xml:space="preserve">Twitter: </w:t>
-      </w:r>
-      <w:r>
-        <w:rPr>
-          <w:rStyle w:val="AbstracthyperlinkChar"/>
-        </w:rPr>
-        <w:t>https://twitter.com/ibm</w:t>
-      </w:r>
     </w:p>
     <w:sectPr>
       <w:headerReference w:type="default" r:id="rId9"/>
@@ -4525,7 +5132,7 @@
 </file>
 
 <file path=word/endnotes.xml><?xml version="1.0" encoding="utf-8"?>
-<w:endnotes xmlns:wpc="http://schemas.microsoft.com/office/word/2010/wordprocessingCanvas" xmlns:cx="http://schemas.microsoft.com/office/drawing/2014/chartex" xmlns:cx1="http://schemas.microsoft.com/office/drawing/2015/9/8/chartex" xmlns:cx2="http://schemas.microsoft.com/office/drawing/2015/10/21/chartex" xmlns:cx3="http://schemas.microsoft.com/office/drawing/2016/5/9/chartex" xmlns:cx4="http://schemas.microsoft.com/office/drawing/2016/5/10/chartex" xmlns:cx5="http://schemas.microsoft.com/office/drawing/2016/5/11/chartex" xmlns:cx6="http://schemas.microsoft.com/office/drawing/2016/5/12/chartex" xmlns:cx7="http://schemas.microsoft.com/office/drawing/2016/5/13/chartex" xmlns:cx8="http://schemas.microsoft.com/office/drawing/2016/5/14/chartex" xmlns:mc="http://schemas.openxmlformats.org/markup-compatibility/2006" xmlns:aink="http://schemas.microsoft.com/office/drawing/2016/ink" xmlns:am3d="http://schemas.microsoft.com/office/drawing/2017/model3d" xmlns:o="urn:schemas-microsoft-com:office:office" xmlns:r="http://schemas.openxmlformats.org/officeDocument/2006/relationships" xmlns:m="http://schemas.openxmlformats.org/officeDocument/2006/math" xmlns:v="urn:schemas-microsoft-com:vml" xmlns:wp14="http://schemas.microsoft.com/office/word/2010/wordprocessingDrawing" xmlns:wp="http://schemas.openxmlformats.org/drawingml/2006/wordprocessingDrawing" xmlns:w10="urn:schemas-microsoft-com:office:word" xmlns:w="http://schemas.openxmlformats.org/wordprocessingml/2006/main" xmlns:w14="http://schemas.microsoft.com/office/word/2010/wordml" xmlns:w15="http://schemas.microsoft.com/office/word/2012/wordml" xmlns:w16cex="http://schemas.microsoft.com/office/word/2018/wordml/cex" xmlns:w16cid="http://schemas.microsoft.com/office/word/2016/wordml/cid" xmlns:w16="http://schemas.microsoft.com/office/word/2018/wordml" xmlns:w16sdtdh="http://schemas.microsoft.com/office/word/2020/wordml/sdtdatahash" xmlns:w16se="http://schemas.microsoft.com/office/word/2015/wordml/symex" xmlns:wpg="http://schemas.microsoft.com/office/word/2010/wordprocessingGroup" xmlns:wpi="http://schemas.microsoft.com/office/word/2010/wordprocessingInk" xmlns:wne="http://schemas.microsoft.com/office/word/2006/wordml" xmlns:wps="http://schemas.microsoft.com/office/word/2010/wordprocessingShape" mc:Ignorable="w14 w15 w16se w16cid w16 w16cex w16sdtdh wp14">
+<w:endnotes xmlns:wpc="http://schemas.microsoft.com/office/word/2010/wordprocessingCanvas" xmlns:cx="http://schemas.microsoft.com/office/drawing/2014/chartex" xmlns:cx1="http://schemas.microsoft.com/office/drawing/2015/9/8/chartex" xmlns:cx2="http://schemas.microsoft.com/office/drawing/2015/10/21/chartex" xmlns:cx3="http://schemas.microsoft.com/office/drawing/2016/5/9/chartex" xmlns:cx4="http://schemas.microsoft.com/office/drawing/2016/5/10/chartex" xmlns:cx5="http://schemas.microsoft.com/office/drawing/2016/5/11/chartex" xmlns:cx6="http://schemas.microsoft.com/office/drawing/2016/5/12/chartex" xmlns:cx7="http://schemas.microsoft.com/office/drawing/2016/5/13/chartex" xmlns:cx8="http://schemas.microsoft.com/office/drawing/2016/5/14/chartex" xmlns:mc="http://schemas.openxmlformats.org/markup-compatibility/2006" xmlns:aink="http://schemas.microsoft.com/office/drawing/2016/ink" xmlns:am3d="http://schemas.microsoft.com/office/drawing/2017/model3d" xmlns:o="urn:schemas-microsoft-com:office:office" xmlns:oel="http://schemas.microsoft.com/office/2019/extlst" xmlns:r="http://schemas.openxmlformats.org/officeDocument/2006/relationships" xmlns:m="http://schemas.openxmlformats.org/officeDocument/2006/math" xmlns:v="urn:schemas-microsoft-com:vml" xmlns:wp14="http://schemas.microsoft.com/office/word/2010/wordprocessingDrawing" xmlns:wp="http://schemas.openxmlformats.org/drawingml/2006/wordprocessingDrawing" xmlns:w10="urn:schemas-microsoft-com:office:word" xmlns:w="http://schemas.openxmlformats.org/wordprocessingml/2006/main" xmlns:w14="http://schemas.microsoft.com/office/word/2010/wordml" xmlns:w15="http://schemas.microsoft.com/office/word/2012/wordml" xmlns:w16cex="http://schemas.microsoft.com/office/word/2018/wordml/cex" xmlns:w16cid="http://schemas.microsoft.com/office/word/2016/wordml/cid" xmlns:w16="http://schemas.microsoft.com/office/word/2018/wordml" xmlns:w16sdtdh="http://schemas.microsoft.com/office/word/2020/wordml/sdtdatahash" xmlns:w16se="http://schemas.microsoft.com/office/word/2015/wordml/symex" xmlns:wpg="http://schemas.microsoft.com/office/word/2010/wordprocessingGroup" xmlns:wpi="http://schemas.microsoft.com/office/word/2010/wordprocessingInk" xmlns:wne="http://schemas.microsoft.com/office/word/2006/wordml" xmlns:wps="http://schemas.microsoft.com/office/word/2010/wordprocessingShape" mc:Ignorable="w14 w15 w16se w16cid w16 w16cex w16sdtdh wp14">
   <w:endnote w:type="separator" w:id="-1">
     <w:p>
       <w:r>
@@ -4544,7 +5151,7 @@
 </file>
 
 <file path=word/footer1.xml><?xml version="1.0" encoding="utf-8"?>
-<w:ftr xmlns:wpc="http://schemas.microsoft.com/office/word/2010/wordprocessingCanvas" xmlns:cx="http://schemas.microsoft.com/office/drawing/2014/chartex" xmlns:cx1="http://schemas.microsoft.com/office/drawing/2015/9/8/chartex" xmlns:cx2="http://schemas.microsoft.com/office/drawing/2015/10/21/chartex" xmlns:cx3="http://schemas.microsoft.com/office/drawing/2016/5/9/chartex" xmlns:cx4="http://schemas.microsoft.com/office/drawing/2016/5/10/chartex" xmlns:cx5="http://schemas.microsoft.com/office/drawing/2016/5/11/chartex" xmlns:cx6="http://schemas.microsoft.com/office/drawing/2016/5/12/chartex" xmlns:cx7="http://schemas.microsoft.com/office/drawing/2016/5/13/chartex" xmlns:cx8="http://schemas.microsoft.com/office/drawing/2016/5/14/chartex" xmlns:mc="http://schemas.openxmlformats.org/markup-compatibility/2006" xmlns:aink="http://schemas.microsoft.com/office/drawing/2016/ink" xmlns:am3d="http://schemas.microsoft.com/office/drawing/2017/model3d" xmlns:o="urn:schemas-microsoft-com:office:office" xmlns:r="http://schemas.openxmlformats.org/officeDocument/2006/relationships" xmlns:m="http://schemas.openxmlformats.org/officeDocument/2006/math" xmlns:v="urn:schemas-microsoft-com:vml" xmlns:wp14="http://schemas.microsoft.com/office/word/2010/wordprocessingDrawing" xmlns:wp="http://schemas.openxmlformats.org/drawingml/2006/wordprocessingDrawing" xmlns:w10="urn:schemas-microsoft-com:office:word" xmlns:w="http://schemas.openxmlformats.org/wordprocessingml/2006/main" xmlns:w14="http://schemas.microsoft.com/office/word/2010/wordml" xmlns:w15="http://schemas.microsoft.com/office/word/2012/wordml" xmlns:w16cex="http://schemas.microsoft.com/office/word/2018/wordml/cex" xmlns:w16cid="http://schemas.microsoft.com/office/word/2016/wordml/cid" xmlns:w16="http://schemas.microsoft.com/office/word/2018/wordml" xmlns:w16sdtdh="http://schemas.microsoft.com/office/word/2020/wordml/sdtdatahash" xmlns:w16se="http://schemas.microsoft.com/office/word/2015/wordml/symex" xmlns:wpg="http://schemas.microsoft.com/office/word/2010/wordprocessingGroup" xmlns:wpi="http://schemas.microsoft.com/office/word/2010/wordprocessingInk" xmlns:wne="http://schemas.microsoft.com/office/word/2006/wordml" xmlns:wps="http://schemas.microsoft.com/office/word/2010/wordprocessingShape" mc:Ignorable="w14 w15 w16se w16cid w16 w16cex w16sdtdh wp14">
+<w:ftr xmlns:wpc="http://schemas.microsoft.com/office/word/2010/wordprocessingCanvas" xmlns:cx="http://schemas.microsoft.com/office/drawing/2014/chartex" xmlns:cx1="http://schemas.microsoft.com/office/drawing/2015/9/8/chartex" xmlns:cx2="http://schemas.microsoft.com/office/drawing/2015/10/21/chartex" xmlns:cx3="http://schemas.microsoft.com/office/drawing/2016/5/9/chartex" xmlns:cx4="http://schemas.microsoft.com/office/drawing/2016/5/10/chartex" xmlns:cx5="http://schemas.microsoft.com/office/drawing/2016/5/11/chartex" xmlns:cx6="http://schemas.microsoft.com/office/drawing/2016/5/12/chartex" xmlns:cx7="http://schemas.microsoft.com/office/drawing/2016/5/13/chartex" xmlns:cx8="http://schemas.microsoft.com/office/drawing/2016/5/14/chartex" xmlns:mc="http://schemas.openxmlformats.org/markup-compatibility/2006" xmlns:aink="http://schemas.microsoft.com/office/drawing/2016/ink" xmlns:am3d="http://schemas.microsoft.com/office/drawing/2017/model3d" xmlns:o="urn:schemas-microsoft-com:office:office" xmlns:oel="http://schemas.microsoft.com/office/2019/extlst" xmlns:r="http://schemas.openxmlformats.org/officeDocument/2006/relationships" xmlns:m="http://schemas.openxmlformats.org/officeDocument/2006/math" xmlns:v="urn:schemas-microsoft-com:vml" xmlns:wp14="http://schemas.microsoft.com/office/word/2010/wordprocessingDrawing" xmlns:wp="http://schemas.openxmlformats.org/drawingml/2006/wordprocessingDrawing" xmlns:w10="urn:schemas-microsoft-com:office:word" xmlns:w="http://schemas.openxmlformats.org/wordprocessingml/2006/main" xmlns:w14="http://schemas.microsoft.com/office/word/2010/wordml" xmlns:w15="http://schemas.microsoft.com/office/word/2012/wordml" xmlns:w16cex="http://schemas.microsoft.com/office/word/2018/wordml/cex" xmlns:w16cid="http://schemas.microsoft.com/office/word/2016/wordml/cid" xmlns:w16="http://schemas.microsoft.com/office/word/2018/wordml" xmlns:w16sdtdh="http://schemas.microsoft.com/office/word/2020/wordml/sdtdatahash" xmlns:w16se="http://schemas.microsoft.com/office/word/2015/wordml/symex" xmlns:wpg="http://schemas.microsoft.com/office/word/2010/wordprocessingGroup" xmlns:wpi="http://schemas.microsoft.com/office/word/2010/wordprocessingInk" xmlns:wne="http://schemas.microsoft.com/office/word/2006/wordml" xmlns:wps="http://schemas.microsoft.com/office/word/2010/wordprocessingShape" mc:Ignorable="w14 w15 w16se w16cid w16 w16cex w16sdtdh wp14">
   <w:p>
     <w:pPr>
       <w:pStyle w:val="Footer"/>
@@ -4582,7 +5189,7 @@
 </file>
 
 <file path=word/footer2.xml><?xml version="1.0" encoding="utf-8"?>
-<w:ftr xmlns:wpc="http://schemas.microsoft.com/office/word/2010/wordprocessingCanvas" xmlns:cx="http://schemas.microsoft.com/office/drawing/2014/chartex" xmlns:cx1="http://schemas.microsoft.com/office/drawing/2015/9/8/chartex" xmlns:cx2="http://schemas.microsoft.com/office/drawing/2015/10/21/chartex" xmlns:cx3="http://schemas.microsoft.com/office/drawing/2016/5/9/chartex" xmlns:cx4="http://schemas.microsoft.com/office/drawing/2016/5/10/chartex" xmlns:cx5="http://schemas.microsoft.com/office/drawing/2016/5/11/chartex" xmlns:cx6="http://schemas.microsoft.com/office/drawing/2016/5/12/chartex" xmlns:cx7="http://schemas.microsoft.com/office/drawing/2016/5/13/chartex" xmlns:cx8="http://schemas.microsoft.com/office/drawing/2016/5/14/chartex" xmlns:mc="http://schemas.openxmlformats.org/markup-compatibility/2006" xmlns:aink="http://schemas.microsoft.com/office/drawing/2016/ink" xmlns:am3d="http://schemas.microsoft.com/office/drawing/2017/model3d" xmlns:o="urn:schemas-microsoft-com:office:office" xmlns:r="http://schemas.openxmlformats.org/officeDocument/2006/relationships" xmlns:m="http://schemas.openxmlformats.org/officeDocument/2006/math" xmlns:v="urn:schemas-microsoft-com:vml" xmlns:wp14="http://schemas.microsoft.com/office/word/2010/wordprocessingDrawing" xmlns:wp="http://schemas.openxmlformats.org/drawingml/2006/wordprocessingDrawing" xmlns:w10="urn:schemas-microsoft-com:office:word" xmlns:w="http://schemas.openxmlformats.org/wordprocessingml/2006/main" xmlns:w14="http://schemas.microsoft.com/office/word/2010/wordml" xmlns:w15="http://schemas.microsoft.com/office/word/2012/wordml" xmlns:w16cex="http://schemas.microsoft.com/office/word/2018/wordml/cex" xmlns:w16cid="http://schemas.microsoft.com/office/word/2016/wordml/cid" xmlns:w16="http://schemas.microsoft.com/office/word/2018/wordml" xmlns:w16sdtdh="http://schemas.microsoft.com/office/word/2020/wordml/sdtdatahash" xmlns:w16se="http://schemas.microsoft.com/office/word/2015/wordml/symex" xmlns:wpg="http://schemas.microsoft.com/office/word/2010/wordprocessingGroup" xmlns:wpi="http://schemas.microsoft.com/office/word/2010/wordprocessingInk" xmlns:wne="http://schemas.microsoft.com/office/word/2006/wordml" xmlns:wps="http://schemas.microsoft.com/office/word/2010/wordprocessingShape" mc:Ignorable="w14 w15 w16se w16cid w16 w16cex w16sdtdh wp14">
+<w:ftr xmlns:wpc="http://schemas.microsoft.com/office/word/2010/wordprocessingCanvas" xmlns:cx="http://schemas.microsoft.com/office/drawing/2014/chartex" xmlns:cx1="http://schemas.microsoft.com/office/drawing/2015/9/8/chartex" xmlns:cx2="http://schemas.microsoft.com/office/drawing/2015/10/21/chartex" xmlns:cx3="http://schemas.microsoft.com/office/drawing/2016/5/9/chartex" xmlns:cx4="http://schemas.microsoft.com/office/drawing/2016/5/10/chartex" xmlns:cx5="http://schemas.microsoft.com/office/drawing/2016/5/11/chartex" xmlns:cx6="http://schemas.microsoft.com/office/drawing/2016/5/12/chartex" xmlns:cx7="http://schemas.microsoft.com/office/drawing/2016/5/13/chartex" xmlns:cx8="http://schemas.microsoft.com/office/drawing/2016/5/14/chartex" xmlns:mc="http://schemas.openxmlformats.org/markup-compatibility/2006" xmlns:aink="http://schemas.microsoft.com/office/drawing/2016/ink" xmlns:am3d="http://schemas.microsoft.com/office/drawing/2017/model3d" xmlns:o="urn:schemas-microsoft-com:office:office" xmlns:oel="http://schemas.microsoft.com/office/2019/extlst" xmlns:r="http://schemas.openxmlformats.org/officeDocument/2006/relationships" xmlns:m="http://schemas.openxmlformats.org/officeDocument/2006/math" xmlns:v="urn:schemas-microsoft-com:vml" xmlns:wp14="http://schemas.microsoft.com/office/word/2010/wordprocessingDrawing" xmlns:wp="http://schemas.openxmlformats.org/drawingml/2006/wordprocessingDrawing" xmlns:w10="urn:schemas-microsoft-com:office:word" xmlns:w="http://schemas.openxmlformats.org/wordprocessingml/2006/main" xmlns:w14="http://schemas.microsoft.com/office/word/2010/wordml" xmlns:w15="http://schemas.microsoft.com/office/word/2012/wordml" xmlns:w16cex="http://schemas.microsoft.com/office/word/2018/wordml/cex" xmlns:w16cid="http://schemas.microsoft.com/office/word/2016/wordml/cid" xmlns:w16="http://schemas.microsoft.com/office/word/2018/wordml" xmlns:w16sdtdh="http://schemas.microsoft.com/office/word/2020/wordml/sdtdatahash" xmlns:w16se="http://schemas.microsoft.com/office/word/2015/wordml/symex" xmlns:wpg="http://schemas.microsoft.com/office/word/2010/wordprocessingGroup" xmlns:wpi="http://schemas.microsoft.com/office/word/2010/wordprocessingInk" xmlns:wne="http://schemas.microsoft.com/office/word/2006/wordml" xmlns:wps="http://schemas.microsoft.com/office/word/2010/wordprocessingShape" mc:Ignorable="w14 w15 w16se w16cid w16 w16cex w16sdtdh wp14">
   <w:p>
     <w:pPr>
       <w:pStyle w:val="Footer"/>
@@ -4643,7 +5250,7 @@
 </file>
 
 <file path=word/footnotes.xml><?xml version="1.0" encoding="utf-8"?>
-<w:footnotes xmlns:wpc="http://schemas.microsoft.com/office/word/2010/wordprocessingCanvas" xmlns:cx="http://schemas.microsoft.com/office/drawing/2014/chartex" xmlns:cx1="http://schemas.microsoft.com/office/drawing/2015/9/8/chartex" xmlns:cx2="http://schemas.microsoft.com/office/drawing/2015/10/21/chartex" xmlns:cx3="http://schemas.microsoft.com/office/drawing/2016/5/9/chartex" xmlns:cx4="http://schemas.microsoft.com/office/drawing/2016/5/10/chartex" xmlns:cx5="http://schemas.microsoft.com/office/drawing/2016/5/11/chartex" xmlns:cx6="http://schemas.microsoft.com/office/drawing/2016/5/12/chartex" xmlns:cx7="http://schemas.microsoft.com/office/drawing/2016/5/13/chartex" xmlns:cx8="http://schemas.microsoft.com/office/drawing/2016/5/14/chartex" xmlns:mc="http://schemas.openxmlformats.org/markup-compatibility/2006" xmlns:aink="http://schemas.microsoft.com/office/drawing/2016/ink" xmlns:am3d="http://schemas.microsoft.com/office/drawing/2017/model3d" xmlns:o="urn:schemas-microsoft-com:office:office" xmlns:r="http://schemas.openxmlformats.org/officeDocument/2006/relationships" xmlns:m="http://schemas.openxmlformats.org/officeDocument/2006/math" xmlns:v="urn:schemas-microsoft-com:vml" xmlns:wp14="http://schemas.microsoft.com/office/word/2010/wordprocessingDrawing" xmlns:wp="http://schemas.openxmlformats.org/drawingml/2006/wordprocessingDrawing" xmlns:w10="urn:schemas-microsoft-com:office:word" xmlns:w="http://schemas.openxmlformats.org/wordprocessingml/2006/main" xmlns:w14="http://schemas.microsoft.com/office/word/2010/wordml" xmlns:w15="http://schemas.microsoft.com/office/word/2012/wordml" xmlns:w16cex="http://schemas.microsoft.com/office/word/2018/wordml/cex" xmlns:w16cid="http://schemas.microsoft.com/office/word/2016/wordml/cid" xmlns:w16="http://schemas.microsoft.com/office/word/2018/wordml" xmlns:w16sdtdh="http://schemas.microsoft.com/office/word/2020/wordml/sdtdatahash" xmlns:w16se="http://schemas.microsoft.com/office/word/2015/wordml/symex" xmlns:wpg="http://schemas.microsoft.com/office/word/2010/wordprocessingGroup" xmlns:wpi="http://schemas.microsoft.com/office/word/2010/wordprocessingInk" xmlns:wne="http://schemas.microsoft.com/office/word/2006/wordml" xmlns:wps="http://schemas.microsoft.com/office/word/2010/wordprocessingShape" mc:Ignorable="w14 w15 w16se w16cid w16 w16cex w16sdtdh wp14">
+<w:footnotes xmlns:wpc="http://schemas.microsoft.com/office/word/2010/wordprocessingCanvas" xmlns:cx="http://schemas.microsoft.com/office/drawing/2014/chartex" xmlns:cx1="http://schemas.microsoft.com/office/drawing/2015/9/8/chartex" xmlns:cx2="http://schemas.microsoft.com/office/drawing/2015/10/21/chartex" xmlns:cx3="http://schemas.microsoft.com/office/drawing/2016/5/9/chartex" xmlns:cx4="http://schemas.microsoft.com/office/drawing/2016/5/10/chartex" xmlns:cx5="http://schemas.microsoft.com/office/drawing/2016/5/11/chartex" xmlns:cx6="http://schemas.microsoft.com/office/drawing/2016/5/12/chartex" xmlns:cx7="http://schemas.microsoft.com/office/drawing/2016/5/13/chartex" xmlns:cx8="http://schemas.microsoft.com/office/drawing/2016/5/14/chartex" xmlns:mc="http://schemas.openxmlformats.org/markup-compatibility/2006" xmlns:aink="http://schemas.microsoft.com/office/drawing/2016/ink" xmlns:am3d="http://schemas.microsoft.com/office/drawing/2017/model3d" xmlns:o="urn:schemas-microsoft-com:office:office" xmlns:oel="http://schemas.microsoft.com/office/2019/extlst" xmlns:r="http://schemas.openxmlformats.org/officeDocument/2006/relationships" xmlns:m="http://schemas.openxmlformats.org/officeDocument/2006/math" xmlns:v="urn:schemas-microsoft-com:vml" xmlns:wp14="http://schemas.microsoft.com/office/word/2010/wordprocessingDrawing" xmlns:wp="http://schemas.openxmlformats.org/drawingml/2006/wordprocessingDrawing" xmlns:w10="urn:schemas-microsoft-com:office:word" xmlns:w="http://schemas.openxmlformats.org/wordprocessingml/2006/main" xmlns:w14="http://schemas.microsoft.com/office/word/2010/wordml" xmlns:w15="http://schemas.microsoft.com/office/word/2012/wordml" xmlns:w16cex="http://schemas.microsoft.com/office/word/2018/wordml/cex" xmlns:w16cid="http://schemas.microsoft.com/office/word/2016/wordml/cid" xmlns:w16="http://schemas.microsoft.com/office/word/2018/wordml" xmlns:w16sdtdh="http://schemas.microsoft.com/office/word/2020/wordml/sdtdatahash" xmlns:w16se="http://schemas.microsoft.com/office/word/2015/wordml/symex" xmlns:wpg="http://schemas.microsoft.com/office/word/2010/wordprocessingGroup" xmlns:wpi="http://schemas.microsoft.com/office/word/2010/wordprocessingInk" xmlns:wne="http://schemas.microsoft.com/office/word/2006/wordml" xmlns:wps="http://schemas.microsoft.com/office/word/2010/wordprocessingShape" mc:Ignorable="w14 w15 w16se w16cid w16 w16cex w16sdtdh wp14">
   <w:footnote w:type="separator" w:id="-1">
     <w:p>
       <w:r>
@@ -4662,7 +5269,7 @@
 </file>
 
 <file path=word/header1.xml><?xml version="1.0" encoding="utf-8"?>
-<w:hdr xmlns:wpc="http://schemas.microsoft.com/office/word/2010/wordprocessingCanvas" xmlns:cx="http://schemas.microsoft.com/office/drawing/2014/chartex" xmlns:cx1="http://schemas.microsoft.com/office/drawing/2015/9/8/chartex" xmlns:cx2="http://schemas.microsoft.com/office/drawing/2015/10/21/chartex" xmlns:cx3="http://schemas.microsoft.com/office/drawing/2016/5/9/chartex" xmlns:cx4="http://schemas.microsoft.com/office/drawing/2016/5/10/chartex" xmlns:cx5="http://schemas.microsoft.com/office/drawing/2016/5/11/chartex" xmlns:cx6="http://schemas.microsoft.com/office/drawing/2016/5/12/chartex" xmlns:cx7="http://schemas.microsoft.com/office/drawing/2016/5/13/chartex" xmlns:cx8="http://schemas.microsoft.com/office/drawing/2016/5/14/chartex" xmlns:mc="http://schemas.openxmlformats.org/markup-compatibility/2006" xmlns:aink="http://schemas.microsoft.com/office/drawing/2016/ink" xmlns:am3d="http://schemas.microsoft.com/office/drawing/2017/model3d" xmlns:o="urn:schemas-microsoft-com:office:office" xmlns:r="http://schemas.openxmlformats.org/officeDocument/2006/relationships" xmlns:m="http://schemas.openxmlformats.org/officeDocument/2006/math" xmlns:v="urn:schemas-microsoft-com:vml" xmlns:wp14="http://schemas.microsoft.com/office/word/2010/wordprocessingDrawing" xmlns:wp="http://schemas.openxmlformats.org/drawingml/2006/wordprocessingDrawing" xmlns:w10="urn:schemas-microsoft-com:office:word" xmlns:w="http://schemas.openxmlformats.org/wordprocessingml/2006/main" xmlns:w14="http://schemas.microsoft.com/office/word/2010/wordml" xmlns:w15="http://schemas.microsoft.com/office/word/2012/wordml" xmlns:w16cex="http://schemas.microsoft.com/office/word/2018/wordml/cex" xmlns:w16cid="http://schemas.microsoft.com/office/word/2016/wordml/cid" xmlns:w16="http://schemas.microsoft.com/office/word/2018/wordml" xmlns:w16sdtdh="http://schemas.microsoft.com/office/word/2020/wordml/sdtdatahash" xmlns:w16se="http://schemas.microsoft.com/office/word/2015/wordml/symex" xmlns:wpg="http://schemas.microsoft.com/office/word/2010/wordprocessingGroup" xmlns:wpi="http://schemas.microsoft.com/office/word/2010/wordprocessingInk" xmlns:wne="http://schemas.microsoft.com/office/word/2006/wordml" xmlns:wps="http://schemas.microsoft.com/office/word/2010/wordprocessingShape" mc:Ignorable="w14 w15 w16se w16cid w16 w16cex w16sdtdh wp14">
+<w:hdr xmlns:wpc="http://schemas.microsoft.com/office/word/2010/wordprocessingCanvas" xmlns:cx="http://schemas.microsoft.com/office/drawing/2014/chartex" xmlns:cx1="http://schemas.microsoft.com/office/drawing/2015/9/8/chartex" xmlns:cx2="http://schemas.microsoft.com/office/drawing/2015/10/21/chartex" xmlns:cx3="http://schemas.microsoft.com/office/drawing/2016/5/9/chartex" xmlns:cx4="http://schemas.microsoft.com/office/drawing/2016/5/10/chartex" xmlns:cx5="http://schemas.microsoft.com/office/drawing/2016/5/11/chartex" xmlns:cx6="http://schemas.microsoft.com/office/drawing/2016/5/12/chartex" xmlns:cx7="http://schemas.microsoft.com/office/drawing/2016/5/13/chartex" xmlns:cx8="http://schemas.microsoft.com/office/drawing/2016/5/14/chartex" xmlns:mc="http://schemas.openxmlformats.org/markup-compatibility/2006" xmlns:aink="http://schemas.microsoft.com/office/drawing/2016/ink" xmlns:am3d="http://schemas.microsoft.com/office/drawing/2017/model3d" xmlns:o="urn:schemas-microsoft-com:office:office" xmlns:oel="http://schemas.microsoft.com/office/2019/extlst" xmlns:r="http://schemas.openxmlformats.org/officeDocument/2006/relationships" xmlns:m="http://schemas.openxmlformats.org/officeDocument/2006/math" xmlns:v="urn:schemas-microsoft-com:vml" xmlns:wp14="http://schemas.microsoft.com/office/word/2010/wordprocessingDrawing" xmlns:wp="http://schemas.openxmlformats.org/drawingml/2006/wordprocessingDrawing" xmlns:w10="urn:schemas-microsoft-com:office:word" xmlns:w="http://schemas.openxmlformats.org/wordprocessingml/2006/main" xmlns:w14="http://schemas.microsoft.com/office/word/2010/wordml" xmlns:w15="http://schemas.microsoft.com/office/word/2012/wordml" xmlns:w16cex="http://schemas.microsoft.com/office/word/2018/wordml/cex" xmlns:w16cid="http://schemas.microsoft.com/office/word/2016/wordml/cid" xmlns:w16="http://schemas.microsoft.com/office/word/2018/wordml" xmlns:w16sdtdh="http://schemas.microsoft.com/office/word/2020/wordml/sdtdatahash" xmlns:w16se="http://schemas.microsoft.com/office/word/2015/wordml/symex" xmlns:wpg="http://schemas.microsoft.com/office/word/2010/wordprocessingGroup" xmlns:wpi="http://schemas.microsoft.com/office/word/2010/wordprocessingInk" xmlns:wne="http://schemas.microsoft.com/office/word/2006/wordml" xmlns:wps="http://schemas.microsoft.com/office/word/2010/wordprocessingShape" mc:Ignorable="w14 w15 w16se w16cid w16 w16cex w16sdtdh wp14">
   <w:p>
     <w:pPr>
       <w:pStyle w:val="Header"/>
@@ -4693,7 +5300,7 @@
 </file>
 
 <file path=word/header2.xml><?xml version="1.0" encoding="utf-8"?>
-<w:hdr xmlns:wpc="http://schemas.microsoft.com/office/word/2010/wordprocessingCanvas" xmlns:cx="http://schemas.microsoft.com/office/drawing/2014/chartex" xmlns:cx1="http://schemas.microsoft.com/office/drawing/2015/9/8/chartex" xmlns:cx2="http://schemas.microsoft.com/office/drawing/2015/10/21/chartex" xmlns:cx3="http://schemas.microsoft.com/office/drawing/2016/5/9/chartex" xmlns:cx4="http://schemas.microsoft.com/office/drawing/2016/5/10/chartex" xmlns:cx5="http://schemas.microsoft.com/office/drawing/2016/5/11/chartex" xmlns:cx6="http://schemas.microsoft.com/office/drawing/2016/5/12/chartex" xmlns:cx7="http://schemas.microsoft.com/office/drawing/2016/5/13/chartex" xmlns:cx8="http://schemas.microsoft.com/office/drawing/2016/5/14/chartex" xmlns:mc="http://schemas.openxmlformats.org/markup-compatibility/2006" xmlns:aink="http://schemas.microsoft.com/office/drawing/2016/ink" xmlns:am3d="http://schemas.microsoft.com/office/drawing/2017/model3d" xmlns:o="urn:schemas-microsoft-com:office:office" xmlns:r="http://schemas.openxmlformats.org/officeDocument/2006/relationships" xmlns:m="http://schemas.openxmlformats.org/officeDocument/2006/math" xmlns:v="urn:schemas-microsoft-com:vml" xmlns:wp14="http://schemas.microsoft.com/office/word/2010/wordprocessingDrawing" xmlns:wp="http://schemas.openxmlformats.org/drawingml/2006/wordprocessingDrawing" xmlns:w10="urn:schemas-microsoft-com:office:word" xmlns:w="http://schemas.openxmlformats.org/wordprocessingml/2006/main" xmlns:w14="http://schemas.microsoft.com/office/word/2010/wordml" xmlns:w15="http://schemas.microsoft.com/office/word/2012/wordml" xmlns:w16cex="http://schemas.microsoft.com/office/word/2018/wordml/cex" xmlns:w16cid="http://schemas.microsoft.com/office/word/2016/wordml/cid" xmlns:w16="http://schemas.microsoft.com/office/word/2018/wordml" xmlns:w16sdtdh="http://schemas.microsoft.com/office/word/2020/wordml/sdtdatahash" xmlns:w16se="http://schemas.microsoft.com/office/word/2015/wordml/symex" xmlns:wpg="http://schemas.microsoft.com/office/word/2010/wordprocessingGroup" xmlns:wpi="http://schemas.microsoft.com/office/word/2010/wordprocessingInk" xmlns:wne="http://schemas.microsoft.com/office/word/2006/wordml" xmlns:wps="http://schemas.microsoft.com/office/word/2010/wordprocessingShape" mc:Ignorable="w14 w15 w16se w16cid w16 w16cex w16sdtdh wp14">
+<w:hdr xmlns:wpc="http://schemas.microsoft.com/office/word/2010/wordprocessingCanvas" xmlns:cx="http://schemas.microsoft.com/office/drawing/2014/chartex" xmlns:cx1="http://schemas.microsoft.com/office/drawing/2015/9/8/chartex" xmlns:cx2="http://schemas.microsoft.com/office/drawing/2015/10/21/chartex" xmlns:cx3="http://schemas.microsoft.com/office/drawing/2016/5/9/chartex" xmlns:cx4="http://schemas.microsoft.com/office/drawing/2016/5/10/chartex" xmlns:cx5="http://schemas.microsoft.com/office/drawing/2016/5/11/chartex" xmlns:cx6="http://schemas.microsoft.com/office/drawing/2016/5/12/chartex" xmlns:cx7="http://schemas.microsoft.com/office/drawing/2016/5/13/chartex" xmlns:cx8="http://schemas.microsoft.com/office/drawing/2016/5/14/chartex" xmlns:mc="http://schemas.openxmlformats.org/markup-compatibility/2006" xmlns:aink="http://schemas.microsoft.com/office/drawing/2016/ink" xmlns:am3d="http://schemas.microsoft.com/office/drawing/2017/model3d" xmlns:o="urn:schemas-microsoft-com:office:office" xmlns:oel="http://schemas.microsoft.com/office/2019/extlst" xmlns:r="http://schemas.openxmlformats.org/officeDocument/2006/relationships" xmlns:m="http://schemas.openxmlformats.org/officeDocument/2006/math" xmlns:v="urn:schemas-microsoft-com:vml" xmlns:wp14="http://schemas.microsoft.com/office/word/2010/wordprocessingDrawing" xmlns:wp="http://schemas.openxmlformats.org/drawingml/2006/wordprocessingDrawing" xmlns:w10="urn:schemas-microsoft-com:office:word" xmlns:w="http://schemas.openxmlformats.org/wordprocessingml/2006/main" xmlns:w14="http://schemas.microsoft.com/office/word/2010/wordml" xmlns:w15="http://schemas.microsoft.com/office/word/2012/wordml" xmlns:w16cex="http://schemas.microsoft.com/office/word/2018/wordml/cex" xmlns:w16cid="http://schemas.microsoft.com/office/word/2016/wordml/cid" xmlns:w16="http://schemas.microsoft.com/office/word/2018/wordml" xmlns:w16sdtdh="http://schemas.microsoft.com/office/word/2020/wordml/sdtdatahash" xmlns:w16se="http://schemas.microsoft.com/office/word/2015/wordml/symex" xmlns:wpg="http://schemas.microsoft.com/office/word/2010/wordprocessingGroup" xmlns:wpi="http://schemas.microsoft.com/office/word/2010/wordprocessingInk" xmlns:wne="http://schemas.microsoft.com/office/word/2006/wordml" xmlns:wps="http://schemas.microsoft.com/office/word/2010/wordprocessingShape" mc:Ignorable="w14 w15 w16se w16cid w16 w16cex w16sdtdh wp14">
   <w:p>
     <w:pPr>
       <w:pStyle w:val="Header"/>
@@ -4740,7 +5347,7 @@
 </file>
 
 <file path=word/numbering.xml><?xml version="1.0" encoding="utf-8"?>
-<w:numbering xmlns:wpc="http://schemas.microsoft.com/office/word/2010/wordprocessingCanvas" xmlns:cx="http://schemas.microsoft.com/office/drawing/2014/chartex" xmlns:cx1="http://schemas.microsoft.com/office/drawing/2015/9/8/chartex" xmlns:cx2="http://schemas.microsoft.com/office/drawing/2015/10/21/chartex" xmlns:cx3="http://schemas.microsoft.com/office/drawing/2016/5/9/chartex" xmlns:cx4="http://schemas.microsoft.com/office/drawing/2016/5/10/chartex" xmlns:cx5="http://schemas.microsoft.com/office/drawing/2016/5/11/chartex" xmlns:cx6="http://schemas.microsoft.com/office/drawing/2016/5/12/chartex" xmlns:cx7="http://schemas.microsoft.com/office/drawing/2016/5/13/chartex" xmlns:cx8="http://schemas.microsoft.com/office/drawing/2016/5/14/chartex" xmlns:mc="http://schemas.openxmlformats.org/markup-compatibility/2006" xmlns:aink="http://schemas.microsoft.com/office/drawing/2016/ink" xmlns:am3d="http://schemas.microsoft.com/office/drawing/2017/model3d" xmlns:o="urn:schemas-microsoft-com:office:office" xmlns:r="http://schemas.openxmlformats.org/officeDocument/2006/relationships" xmlns:m="http://schemas.openxmlformats.org/officeDocument/2006/math" xmlns:v="urn:schemas-microsoft-com:vml" xmlns:wp14="http://schemas.microsoft.com/office/word/2010/wordprocessingDrawing" xmlns:wp="http://schemas.openxmlformats.org/drawingml/2006/wordprocessingDrawing" xmlns:w10="urn:schemas-microsoft-com:office:word" xmlns:w="http://schemas.openxmlformats.org/wordprocessingml/2006/main" xmlns:w14="http://schemas.microsoft.com/office/word/2010/wordml" xmlns:w15="http://schemas.microsoft.com/office/word/2012/wordml" xmlns:w16cex="http://schemas.microsoft.com/office/word/2018/wordml/cex" xmlns:w16cid="http://schemas.microsoft.com/office/word/2016/wordml/cid" xmlns:w16="http://schemas.microsoft.com/office/word/2018/wordml" xmlns:w16sdtdh="http://schemas.microsoft.com/office/word/2020/wordml/sdtdatahash" xmlns:w16se="http://schemas.microsoft.com/office/word/2015/wordml/symex" xmlns:wpg="http://schemas.microsoft.com/office/word/2010/wordprocessingGroup" xmlns:wpi="http://schemas.microsoft.com/office/word/2010/wordprocessingInk" xmlns:wne="http://schemas.microsoft.com/office/word/2006/wordml" xmlns:wps="http://schemas.microsoft.com/office/word/2010/wordprocessingShape" mc:Ignorable="w14 w15 w16se w16cid w16 w16cex w16sdtdh wp14">
+<w:numbering xmlns:wpc="http://schemas.microsoft.com/office/word/2010/wordprocessingCanvas" xmlns:cx="http://schemas.microsoft.com/office/drawing/2014/chartex" xmlns:cx1="http://schemas.microsoft.com/office/drawing/2015/9/8/chartex" xmlns:cx2="http://schemas.microsoft.com/office/drawing/2015/10/21/chartex" xmlns:cx3="http://schemas.microsoft.com/office/drawing/2016/5/9/chartex" xmlns:cx4="http://schemas.microsoft.com/office/drawing/2016/5/10/chartex" xmlns:cx5="http://schemas.microsoft.com/office/drawing/2016/5/11/chartex" xmlns:cx6="http://schemas.microsoft.com/office/drawing/2016/5/12/chartex" xmlns:cx7="http://schemas.microsoft.com/office/drawing/2016/5/13/chartex" xmlns:cx8="http://schemas.microsoft.com/office/drawing/2016/5/14/chartex" xmlns:mc="http://schemas.openxmlformats.org/markup-compatibility/2006" xmlns:aink="http://schemas.microsoft.com/office/drawing/2016/ink" xmlns:am3d="http://schemas.microsoft.com/office/drawing/2017/model3d" xmlns:o="urn:schemas-microsoft-com:office:office" xmlns:oel="http://schemas.microsoft.com/office/2019/extlst" xmlns:r="http://schemas.openxmlformats.org/officeDocument/2006/relationships" xmlns:m="http://schemas.openxmlformats.org/officeDocument/2006/math" xmlns:v="urn:schemas-microsoft-com:vml" xmlns:wp14="http://schemas.microsoft.com/office/word/2010/wordprocessingDrawing" xmlns:wp="http://schemas.openxmlformats.org/drawingml/2006/wordprocessingDrawing" xmlns:w10="urn:schemas-microsoft-com:office:word" xmlns:w="http://schemas.openxmlformats.org/wordprocessingml/2006/main" xmlns:w14="http://schemas.microsoft.com/office/word/2010/wordml" xmlns:w15="http://schemas.microsoft.com/office/word/2012/wordml" xmlns:w16cex="http://schemas.microsoft.com/office/word/2018/wordml/cex" xmlns:w16cid="http://schemas.microsoft.com/office/word/2016/wordml/cid" xmlns:w16="http://schemas.microsoft.com/office/word/2018/wordml" xmlns:w16sdtdh="http://schemas.microsoft.com/office/word/2020/wordml/sdtdatahash" xmlns:w16se="http://schemas.microsoft.com/office/word/2015/wordml/symex" xmlns:wpg="http://schemas.microsoft.com/office/word/2010/wordprocessingGroup" xmlns:wpi="http://schemas.microsoft.com/office/word/2010/wordprocessingInk" xmlns:wne="http://schemas.microsoft.com/office/word/2006/wordml" xmlns:wps="http://schemas.microsoft.com/office/word/2010/wordprocessingShape" mc:Ignorable="w14 w15 w16se w16cid w16 w16cex w16sdtdh wp14">
   <w:abstractNum w:abstractNumId="0" w15:restartNumberingAfterBreak="0">
     <w:nsid w:val="00212A83"/>
     <w:multiLevelType w:val="hybridMultilevel"/>
@@ -9084,97 +9691,97 @@
       </w:rPr>
     </w:lvl>
   </w:abstractNum>
-  <w:num w:numId="1">
+  <w:num w:numId="1" w16cid:durableId="1834177067">
     <w:abstractNumId w:val="30"/>
   </w:num>
-  <w:num w:numId="2">
+  <w:num w:numId="2" w16cid:durableId="745149412">
     <w:abstractNumId w:val="7"/>
   </w:num>
-  <w:num w:numId="3">
+  <w:num w:numId="3" w16cid:durableId="1455367835">
     <w:abstractNumId w:val="5"/>
   </w:num>
-  <w:num w:numId="4">
+  <w:num w:numId="4" w16cid:durableId="611785881">
     <w:abstractNumId w:val="14"/>
   </w:num>
-  <w:num w:numId="5">
+  <w:num w:numId="5" w16cid:durableId="1701010041">
     <w:abstractNumId w:val="4"/>
   </w:num>
-  <w:num w:numId="6">
+  <w:num w:numId="6" w16cid:durableId="1265572961">
     <w:abstractNumId w:val="0"/>
   </w:num>
-  <w:num w:numId="7">
+  <w:num w:numId="7" w16cid:durableId="142701483">
     <w:abstractNumId w:val="26"/>
   </w:num>
-  <w:num w:numId="8">
+  <w:num w:numId="8" w16cid:durableId="1125582082">
     <w:abstractNumId w:val="11"/>
   </w:num>
-  <w:num w:numId="9">
+  <w:num w:numId="9" w16cid:durableId="1523470301">
     <w:abstractNumId w:val="28"/>
   </w:num>
-  <w:num w:numId="10">
+  <w:num w:numId="10" w16cid:durableId="411313115">
     <w:abstractNumId w:val="13"/>
   </w:num>
-  <w:num w:numId="11">
+  <w:num w:numId="11" w16cid:durableId="203253620">
     <w:abstractNumId w:val="16"/>
   </w:num>
-  <w:num w:numId="12">
+  <w:num w:numId="12" w16cid:durableId="1654292292">
     <w:abstractNumId w:val="24"/>
   </w:num>
-  <w:num w:numId="13">
+  <w:num w:numId="13" w16cid:durableId="262497008">
     <w:abstractNumId w:val="18"/>
   </w:num>
-  <w:num w:numId="14">
+  <w:num w:numId="14" w16cid:durableId="1550189823">
     <w:abstractNumId w:val="3"/>
   </w:num>
-  <w:num w:numId="15">
+  <w:num w:numId="15" w16cid:durableId="1713849619">
     <w:abstractNumId w:val="20"/>
   </w:num>
-  <w:num w:numId="16">
+  <w:num w:numId="16" w16cid:durableId="1908035600">
     <w:abstractNumId w:val="17"/>
   </w:num>
-  <w:num w:numId="17">
+  <w:num w:numId="17" w16cid:durableId="1135754000">
     <w:abstractNumId w:val="6"/>
   </w:num>
-  <w:num w:numId="18">
+  <w:num w:numId="18" w16cid:durableId="886642441">
     <w:abstractNumId w:val="25"/>
   </w:num>
-  <w:num w:numId="19">
+  <w:num w:numId="19" w16cid:durableId="1498305954">
     <w:abstractNumId w:val="12"/>
   </w:num>
-  <w:num w:numId="20">
+  <w:num w:numId="20" w16cid:durableId="2032998355">
     <w:abstractNumId w:val="27"/>
   </w:num>
-  <w:num w:numId="21">
+  <w:num w:numId="21" w16cid:durableId="1649630495">
     <w:abstractNumId w:val="2"/>
   </w:num>
-  <w:num w:numId="22">
+  <w:num w:numId="22" w16cid:durableId="204411410">
     <w:abstractNumId w:val="10"/>
   </w:num>
-  <w:num w:numId="23">
+  <w:num w:numId="23" w16cid:durableId="35009863">
     <w:abstractNumId w:val="1"/>
   </w:num>
-  <w:num w:numId="24">
+  <w:num w:numId="24" w16cid:durableId="1997687271">
     <w:abstractNumId w:val="9"/>
   </w:num>
-  <w:num w:numId="25">
+  <w:num w:numId="25" w16cid:durableId="1383401759">
     <w:abstractNumId w:val="19"/>
   </w:num>
-  <w:num w:numId="26">
+  <w:num w:numId="26" w16cid:durableId="1381323616">
     <w:abstractNumId w:val="23"/>
   </w:num>
-  <w:num w:numId="27">
+  <w:num w:numId="27" w16cid:durableId="414017712">
     <w:abstractNumId w:val="29"/>
   </w:num>
-  <w:num w:numId="28">
+  <w:num w:numId="28" w16cid:durableId="1729457928">
     <w:abstractNumId w:val="22"/>
   </w:num>
-  <w:num w:numId="29">
+  <w:num w:numId="29" w16cid:durableId="861630891">
     <w:abstractNumId w:val="8"/>
   </w:num>
-  <w:num w:numId="30">
+  <w:num w:numId="30" w16cid:durableId="1067150059">
     <w:abstractNumId w:val="21"/>
   </w:num>
-  <w:num w:numId="31">
+  <w:num w:numId="31" w16cid:durableId="1163086442">
     <w:abstractNumId w:val="15"/>
   </w:num>
 </w:numbering>
@@ -9336,6 +9943,9 @@
     <w:lsdException w:name="Table Subtle 1" w:semiHidden="1" w:unhideWhenUsed="1"/>
     <w:lsdException w:name="Table Subtle 2" w:semiHidden="1" w:unhideWhenUsed="1"/>
     <w:lsdException w:name="Table Web 1" w:semiHidden="1" w:unhideWhenUsed="1"/>
+    <w:lsdException w:name="Table Web 2" w:semiHidden="1" w:unhideWhenUsed="1"/>
+    <w:lsdException w:name="Table Web 3" w:semiHidden="1" w:unhideWhenUsed="1"/>
+    <w:lsdException w:name="Table Theme" w:semiHidden="1" w:unhideWhenUsed="1"/>
     <w:lsdException w:name="No Spacing" w:qFormat="1"/>
     <w:lsdException w:name="Light Shading"/>
     <w:lsdException w:name="Light List"/>

</xml_diff>